<commit_message>
Poprawa błędów pisowni w raporcie.
Poprawa wyglądu.
</commit_message>
<xml_diff>
--- a/Etap_7/Raport-Podsumowanie.docx
+++ b/Etap_7/Raport-Podsumowanie.docx
@@ -1,6 +1,6 @@
 
 <file path=word/document.xml><?xml version="1.0" encoding="utf-8"?>
-<w:document xmlns:wpc="http://schemas.microsoft.com/office/word/2010/wordprocessingCanvas" xmlns:cx="http://schemas.microsoft.com/office/drawing/2014/chartex" xmlns:cx1="http://schemas.microsoft.com/office/drawing/2015/9/8/chartex" xmlns:cx2="http://schemas.microsoft.com/office/drawing/2015/10/21/chartex" xmlns:cx3="http://schemas.microsoft.com/office/drawing/2016/5/9/chartex" xmlns:cx4="http://schemas.microsoft.com/office/drawing/2016/5/10/chartex" xmlns:cx5="http://schemas.microsoft.com/office/drawing/2016/5/11/chartex" xmlns:cx6="http://schemas.microsoft.com/office/drawing/2016/5/12/chartex" xmlns:cx7="http://schemas.microsoft.com/office/drawing/2016/5/13/chartex" xmlns:cx8="http://schemas.microsoft.com/office/drawing/2016/5/14/chartex" xmlns:mc="http://schemas.openxmlformats.org/markup-compatibility/2006" xmlns:aink="http://schemas.microsoft.com/office/drawing/2016/ink" xmlns:am3d="http://schemas.microsoft.com/office/drawing/2017/model3d" xmlns:o="urn:schemas-microsoft-com:office:office" xmlns:r="http://schemas.openxmlformats.org/officeDocument/2006/relationships" xmlns:m="http://schemas.openxmlformats.org/officeDocument/2006/math" xmlns:v="urn:schemas-microsoft-com:vml" xmlns:wp14="http://schemas.microsoft.com/office/word/2010/wordprocessingDrawing" xmlns:wp="http://schemas.openxmlformats.org/drawingml/2006/wordprocessingDrawing" xmlns:w10="urn:schemas-microsoft-com:office:word" xmlns:w="http://schemas.openxmlformats.org/wordprocessingml/2006/main" xmlns:w14="http://schemas.microsoft.com/office/word/2010/wordml" xmlns:w15="http://schemas.microsoft.com/office/word/2012/wordml" xmlns:w16cex="http://schemas.microsoft.com/office/word/2018/wordml/cex" xmlns:w16cid="http://schemas.microsoft.com/office/word/2016/wordml/cid" xmlns:w16="http://schemas.microsoft.com/office/word/2018/wordml" xmlns:w16se="http://schemas.microsoft.com/office/word/2015/wordml/symex" xmlns:wpg="http://schemas.microsoft.com/office/word/2010/wordprocessingGroup" xmlns:wpi="http://schemas.microsoft.com/office/word/2010/wordprocessingInk" xmlns:wne="http://schemas.microsoft.com/office/word/2006/wordml" xmlns:wps="http://schemas.microsoft.com/office/word/2010/wordprocessingShape" mc:Ignorable="w14 w15 w16se w16cid w16 w16cex wp14">
+<w:document xmlns:wpc="http://schemas.microsoft.com/office/word/2010/wordprocessingCanvas" xmlns:cx="http://schemas.microsoft.com/office/drawing/2014/chartex" xmlns:cx1="http://schemas.microsoft.com/office/drawing/2015/9/8/chartex" xmlns:mc="http://schemas.openxmlformats.org/markup-compatibility/2006" xmlns:o="urn:schemas-microsoft-com:office:office" xmlns:r="http://schemas.openxmlformats.org/officeDocument/2006/relationships" xmlns:m="http://schemas.openxmlformats.org/officeDocument/2006/math" xmlns:v="urn:schemas-microsoft-com:vml" xmlns:wp14="http://schemas.microsoft.com/office/word/2010/wordprocessingDrawing" xmlns:wp="http://schemas.openxmlformats.org/drawingml/2006/wordprocessingDrawing" xmlns:w10="urn:schemas-microsoft-com:office:word" xmlns:w="http://schemas.openxmlformats.org/wordprocessingml/2006/main" xmlns:w14="http://schemas.microsoft.com/office/word/2010/wordml" xmlns:w15="http://schemas.microsoft.com/office/word/2012/wordml" xmlns:w16se="http://schemas.microsoft.com/office/word/2015/wordml/symex" xmlns:wpg="http://schemas.microsoft.com/office/word/2010/wordprocessingGroup" xmlns:wpi="http://schemas.microsoft.com/office/word/2010/wordprocessingInk" xmlns:wne="http://schemas.microsoft.com/office/word/2006/wordml" xmlns:wps="http://schemas.microsoft.com/office/word/2010/wordprocessingShape" mc:Ignorable="w14 w15 w16se wp14">
   <w:body>
     <w:tbl>
       <w:tblPr>
@@ -384,26 +384,13 @@
     </w:p>
     <w:p>
       <w:pPr>
-        <w:pStyle w:val="Akapitzlist"/>
-        <w:numPr>
-          <w:ilvl w:val="0"/>
-          <w:numId w:val="1"/>
-        </w:numPr>
-        <w:jc w:val="both"/>
-        <w:rPr>
-          <w:b/>
-          <w:bCs/>
-          <w:sz w:val="28"/>
-          <w:szCs w:val="28"/>
+        <w:pStyle w:val="Nagwek1"/>
+        <w:rPr>
           <w:lang w:val="pl-PL"/>
         </w:rPr>
       </w:pPr>
       <w:r>
         <w:rPr>
-          <w:b/>
-          <w:bCs/>
-          <w:sz w:val="28"/>
-          <w:szCs w:val="28"/>
           <w:lang w:val="pl-PL"/>
         </w:rPr>
         <w:lastRenderedPageBreak/>
@@ -412,7 +399,7 @@
     </w:p>
     <w:p>
       <w:pPr>
-        <w:ind w:firstLine="360"/>
+        <w:spacing w:line="240" w:lineRule="auto"/>
         <w:jc w:val="both"/>
         <w:rPr>
           <w:lang w:val="pl-PL"/>
@@ -422,17 +409,36 @@
         <w:rPr>
           <w:lang w:val="pl-PL"/>
         </w:rPr>
+        <w:tab/>
+      </w:r>
+      <w:r>
+        <w:rPr>
+          <w:lang w:val="pl-PL"/>
+        </w:rPr>
         <w:t xml:space="preserve">Naszym zadaniem projektowym było </w:t>
       </w:r>
       <w:r>
         <w:rPr>
           <w:lang w:val="pl-PL"/>
         </w:rPr>
-        <w:t>przygotowanie temtu numer 34 który poruszał temat:</w:t>
+        <w:t xml:space="preserve">przygotowanie </w:t>
+      </w:r>
+      <w:r>
+        <w:rPr>
+          <w:lang w:val="pl-PL"/>
+        </w:rPr>
+        <w:t>tematu</w:t>
+      </w:r>
+      <w:r>
+        <w:rPr>
+          <w:lang w:val="pl-PL"/>
+        </w:rPr>
+        <w:t xml:space="preserve"> numer 34 który poruszał temat:</w:t>
       </w:r>
     </w:p>
     <w:p>
       <w:pPr>
+        <w:spacing w:line="240" w:lineRule="auto"/>
         <w:jc w:val="both"/>
         <w:rPr>
           <w:rFonts w:ascii="Helvetica" w:hAnsi="Helvetica"/>
@@ -448,7 +454,7 @@
           <w:bCs/>
           <w:lang w:val="pl-PL"/>
         </w:rPr>
-        <w:t xml:space="preserve">Porównanie wybranych frameworków - porównamy między sobą rożne frameworki: React.js, Angular, Vue.js , porównamy wydajności tych technologii wraz </w:t>
+        <w:t>Porównanie wybranych frameworków - porównamy między sobą rożne framew</w:t>
       </w:r>
       <w:r>
         <w:rPr>
@@ -457,7 +463,7 @@
           <w:bCs/>
           <w:lang w:val="pl-PL"/>
         </w:rPr>
-        <w:br/>
+        <w:t>orki: React.js, Angular, Vue.js</w:t>
       </w:r>
       <w:r>
         <w:rPr>
@@ -466,7 +472,7 @@
           <w:bCs/>
           <w:lang w:val="pl-PL"/>
         </w:rPr>
-        <w:t>z wykorzystaniem aplikacji z częścią back-end projektu</w:t>
+        <w:t xml:space="preserve">, porównamy wydajności tych technologii wraz </w:t>
       </w:r>
       <w:r>
         <w:rPr>
@@ -475,16 +481,41 @@
           <w:bCs/>
           <w:lang w:val="pl-PL"/>
         </w:rPr>
+        <w:t>z </w:t>
+      </w:r>
+      <w:r>
+        <w:rPr>
+          <w:rFonts w:ascii="Helvetica" w:hAnsi="Helvetica"/>
+          <w:b/>
+          <w:bCs/>
+          <w:lang w:val="pl-PL"/>
+        </w:rPr>
+        <w:t>wykorzystaniem aplikacji z częścią back-end projektu</w:t>
+      </w:r>
+      <w:r>
+        <w:rPr>
+          <w:rFonts w:ascii="Helvetica" w:hAnsi="Helvetica"/>
+          <w:b/>
+          <w:bCs/>
+          <w:lang w:val="pl-PL"/>
+        </w:rPr>
         <w:t>.</w:t>
       </w:r>
     </w:p>
     <w:p>
       <w:pPr>
+        <w:spacing w:line="240" w:lineRule="auto"/>
         <w:jc w:val="both"/>
         <w:rPr>
           <w:lang w:val="pl-PL"/>
         </w:rPr>
       </w:pPr>
+      <w:r>
+        <w:rPr>
+          <w:lang w:val="pl-PL"/>
+        </w:rPr>
+        <w:tab/>
+      </w:r>
       <w:r>
         <w:rPr>
           <w:lang w:val="pl-PL"/>
@@ -494,22 +525,17 @@
     </w:p>
     <w:p>
       <w:pPr>
-        <w:pStyle w:val="Akapitzlist"/>
+        <w:pStyle w:val="Nagwek1"/>
         <w:numPr>
           <w:ilvl w:val="0"/>
           <w:numId w:val="4"/>
         </w:numPr>
-        <w:jc w:val="both"/>
-        <w:rPr>
-          <w:b/>
-          <w:bCs/>
+        <w:rPr>
           <w:lang w:val="pl-PL"/>
         </w:rPr>
       </w:pPr>
       <w:r>
         <w:rPr>
-          <w:b/>
-          <w:bCs/>
           <w:lang w:val="pl-PL"/>
         </w:rPr>
         <w:t>Wstęp teoretyczny na temat wykorzystanych technologii.</w:t>
@@ -517,20 +543,17 @@
     </w:p>
     <w:p>
       <w:pPr>
-        <w:pStyle w:val="Akapitzlist"/>
+        <w:pStyle w:val="Nagwek2"/>
         <w:numPr>
           <w:ilvl w:val="1"/>
           <w:numId w:val="4"/>
         </w:numPr>
-        <w:jc w:val="both"/>
         <w:rPr>
           <w:lang w:val="pl-PL"/>
         </w:rPr>
       </w:pPr>
       <w:r>
         <w:rPr>
-          <w:b/>
-          <w:bCs/>
           <w:lang w:val="pl-PL"/>
         </w:rPr>
         <w:t>React.js</w:t>
@@ -546,6 +569,7 @@
       <w:r>
         <w:rPr>
           <w:noProof/>
+          <w:lang w:val="pl-PL" w:eastAsia="pl-PL"/>
         </w:rPr>
         <w:drawing>
           <wp:inline distT="0" distB="0" distL="0" distR="0" wp14:anchorId="23D585F4" wp14:editId="7B7460BA">
@@ -621,51 +645,6 @@
         <w:rPr>
           <w:lang w:val="pl-PL"/>
         </w:rPr>
-        <w:t xml:space="preserve"> </w:t>
-      </w:r>
-      <w:r>
-        <w:rPr>
-          <w:lang w:val="pl-PL"/>
-        </w:rPr>
-        <w:fldChar w:fldCharType="begin"/>
-      </w:r>
-      <w:r>
-        <w:rPr>
-          <w:lang w:val="pl-PL"/>
-        </w:rPr>
-        <w:instrText xml:space="preserve"> STYLEREF 1 \s </w:instrText>
-      </w:r>
-      <w:r>
-        <w:rPr>
-          <w:lang w:val="pl-PL"/>
-        </w:rPr>
-        <w:fldChar w:fldCharType="separate"/>
-      </w:r>
-      <w:r>
-        <w:rPr>
-          <w:b/>
-          <w:bCs/>
-          <w:noProof/>
-          <w:lang w:val="pl-PL"/>
-        </w:rPr>
-        <w:t>Błąd! W dokumencie nie ma tekstu o podanym stylu.</w:t>
-      </w:r>
-      <w:r>
-        <w:rPr>
-          <w:lang w:val="pl-PL"/>
-        </w:rPr>
-        <w:fldChar w:fldCharType="end"/>
-      </w:r>
-      <w:r>
-        <w:rPr>
-          <w:lang w:val="pl-PL"/>
-        </w:rPr>
-        <w:t>.</w:t>
-      </w:r>
-      <w:r>
-        <w:rPr>
-          <w:lang w:val="pl-PL"/>
-        </w:rPr>
         <w:fldChar w:fldCharType="begin"/>
       </w:r>
       <w:r>
@@ -702,12 +681,20 @@
     </w:p>
     <w:p>
       <w:pPr>
-        <w:ind w:left="360"/>
+        <w:spacing w:line="240" w:lineRule="auto"/>
         <w:jc w:val="both"/>
         <w:rPr>
           <w:lang w:val="pl-PL"/>
         </w:rPr>
       </w:pPr>
+      <w:r>
+        <w:rPr>
+          <w:b/>
+          <w:bCs/>
+          <w:lang w:val="pl-PL"/>
+        </w:rPr>
+        <w:tab/>
+      </w:r>
       <w:r>
         <w:rPr>
           <w:b/>
@@ -789,12 +776,18 @@
     </w:p>
     <w:p>
       <w:pPr>
-        <w:ind w:left="360"/>
+        <w:spacing w:line="240" w:lineRule="auto"/>
         <w:jc w:val="both"/>
         <w:rPr>
           <w:lang w:val="pl-PL"/>
         </w:rPr>
       </w:pPr>
+      <w:r>
+        <w:rPr>
+          <w:lang w:val="pl-PL"/>
+        </w:rPr>
+        <w:tab/>
+      </w:r>
       <w:r>
         <w:rPr>
           <w:lang w:val="pl-PL"/>
@@ -829,6 +822,7 @@
       <w:r>
         <w:rPr>
           <w:noProof/>
+          <w:lang w:val="pl-PL" w:eastAsia="pl-PL"/>
         </w:rPr>
         <w:drawing>
           <wp:inline distT="0" distB="0" distL="0" distR="0" wp14:anchorId="7DDF574D" wp14:editId="5E9EABE6">
@@ -902,46 +896,7 @@
         <w:rPr>
           <w:lang w:val="pl-PL"/>
         </w:rPr>
-        <w:t>Rys.</w:t>
-      </w:r>
-      <w:r>
-        <w:rPr>
-          <w:lang w:val="pl-PL"/>
-        </w:rPr>
-        <w:t xml:space="preserve"> </w:t>
-      </w:r>
-      <w:r>
-        <w:rPr>
-          <w:lang w:val="pl-PL"/>
-        </w:rPr>
-        <w:fldChar w:fldCharType="begin"/>
-      </w:r>
-      <w:r>
-        <w:rPr>
-          <w:lang w:val="pl-PL"/>
-        </w:rPr>
-        <w:instrText xml:space="preserve"> STYLEREF 1 \s </w:instrText>
-      </w:r>
-      <w:r>
-        <w:rPr>
-          <w:lang w:val="pl-PL"/>
-        </w:rPr>
-        <w:fldChar w:fldCharType="separate"/>
-      </w:r>
-      <w:r>
-        <w:rPr>
-          <w:b/>
-          <w:bCs/>
-          <w:noProof/>
-          <w:lang w:val="pl-PL"/>
-        </w:rPr>
-        <w:t>Błąd! W dokumencie nie ma tekstu o podanym stylu.</w:t>
-      </w:r>
-      <w:r>
-        <w:rPr>
-          <w:lang w:val="pl-PL"/>
-        </w:rPr>
-        <w:fldChar w:fldCharType="end"/>
+        <w:t>Rys</w:t>
       </w:r>
       <w:r>
         <w:rPr>
@@ -989,7 +944,6 @@
     </w:p>
     <w:p>
       <w:pPr>
-        <w:ind w:left="360"/>
         <w:jc w:val="both"/>
         <w:rPr>
           <w:lang w:val="pl-PL"/>
@@ -1000,6 +954,12 @@
           <w:lang w:val="pl-PL"/>
         </w:rPr>
         <w:lastRenderedPageBreak/>
+        <w:tab/>
+      </w:r>
+      <w:r>
+        <w:rPr>
+          <w:lang w:val="pl-PL"/>
+        </w:rPr>
         <w:t>React wykorzystuje również JSX czuli rozszerzenie składni języka JavaScript.</w:t>
       </w:r>
       <w:r>
@@ -1023,30 +983,23 @@
     </w:p>
     <w:p>
       <w:pPr>
-        <w:pStyle w:val="Akapitzlist"/>
+        <w:pStyle w:val="Nagwek2"/>
         <w:numPr>
           <w:ilvl w:val="1"/>
           <w:numId w:val="4"/>
         </w:numPr>
-        <w:jc w:val="both"/>
-        <w:rPr>
-          <w:b/>
-          <w:bCs/>
+        <w:rPr>
           <w:lang w:val="pl-PL"/>
         </w:rPr>
       </w:pPr>
       <w:r>
         <w:rPr>
-          <w:b/>
-          <w:bCs/>
           <w:lang w:val="pl-PL"/>
         </w:rPr>
         <w:t xml:space="preserve">Angular </w:t>
       </w:r>
       <w:r>
         <w:rPr>
-          <w:b/>
-          <w:bCs/>
           <w:lang w:val="pl-PL"/>
         </w:rPr>
         <w:t>9</w:t>
@@ -1072,6 +1025,7 @@
       <w:r>
         <w:rPr>
           <w:noProof/>
+          <w:lang w:val="pl-PL" w:eastAsia="pl-PL"/>
         </w:rPr>
         <w:drawing>
           <wp:inline distT="0" distB="0" distL="0" distR="0" wp14:anchorId="4153D45A" wp14:editId="555FCEDA">
@@ -1137,40 +1091,7 @@
         <w:rPr>
           <w:lang w:val="pl-PL"/>
         </w:rPr>
-        <w:t>Rys.</w:t>
-      </w:r>
-      <w:r>
-        <w:rPr>
-          <w:lang w:val="pl-PL"/>
-        </w:rPr>
-        <w:fldChar w:fldCharType="begin"/>
-      </w:r>
-      <w:r>
-        <w:rPr>
-          <w:lang w:val="pl-PL"/>
-        </w:rPr>
-        <w:instrText xml:space="preserve"> STYLEREF 1 \s </w:instrText>
-      </w:r>
-      <w:r>
-        <w:rPr>
-          <w:lang w:val="pl-PL"/>
-        </w:rPr>
-        <w:fldChar w:fldCharType="separate"/>
-      </w:r>
-      <w:r>
-        <w:rPr>
-          <w:b/>
-          <w:bCs/>
-          <w:noProof/>
-          <w:lang w:val="pl-PL"/>
-        </w:rPr>
-        <w:t>Błąd! W dokumencie nie ma tekstu o podanym stylu.</w:t>
-      </w:r>
-      <w:r>
-        <w:rPr>
-          <w:lang w:val="pl-PL"/>
-        </w:rPr>
-        <w:fldChar w:fldCharType="end"/>
+        <w:t>Rys</w:t>
       </w:r>
       <w:r>
         <w:rPr>
@@ -1219,7 +1140,6 @@
     <w:p>
       <w:pPr>
         <w:pStyle w:val="NormalnyWeb"/>
-        <w:ind w:left="360"/>
         <w:jc w:val="both"/>
         <w:rPr>
           <w:rFonts w:asciiTheme="minorHAnsi" w:hAnsiTheme="minorHAnsi"/>
@@ -1227,6 +1147,14 @@
           <w:szCs w:val="22"/>
         </w:rPr>
       </w:pPr>
+      <w:r>
+        <w:rPr>
+          <w:rFonts w:asciiTheme="minorHAnsi" w:hAnsiTheme="minorHAnsi"/>
+          <w:sz w:val="22"/>
+          <w:szCs w:val="22"/>
+        </w:rPr>
+        <w:tab/>
+      </w:r>
       <w:r>
         <w:rPr>
           <w:rFonts w:asciiTheme="minorHAnsi" w:hAnsiTheme="minorHAnsi"/>
@@ -1295,7 +1223,6 @@
     <w:p>
       <w:pPr>
         <w:pStyle w:val="NormalnyWeb"/>
-        <w:ind w:left="360"/>
         <w:jc w:val="both"/>
         <w:rPr>
           <w:rFonts w:asciiTheme="minorHAnsi" w:hAnsiTheme="minorHAnsi"/>
@@ -1309,6 +1236,14 @@
           <w:sz w:val="22"/>
           <w:szCs w:val="22"/>
         </w:rPr>
+        <w:tab/>
+      </w:r>
+      <w:r>
+        <w:rPr>
+          <w:rFonts w:asciiTheme="minorHAnsi" w:hAnsiTheme="minorHAnsi"/>
+          <w:sz w:val="22"/>
+          <w:szCs w:val="22"/>
+        </w:rPr>
         <w:t>Angular ma hierarchiczny zastrzyk zależności, znacznie lepszy niż AngularJS, w którym klasy nie są od siebie zależne. Zamiast tego zwracają się w stronę źródeł zewnętrznych, które zapewniają wyższą wydajność aplikacji mobilnych Angular. Oferuje on gotowe elementy do projektowania materiałów w elementach nawigacyjnych, kontrolkach formularzy, oknach pop-up, układach i tabelach danych. Kolejnym elementem wyróżniającym Angular na tle React.js jest wykorzystanie dwukierunkowego powiązania danych zapewnia to, że ​​stan modelu zmienia się automatycznie po każdej zmianie elementu interfejsu użytkownika i odwrotnie.</w:t>
       </w:r>
     </w:p>
@@ -1328,28 +1263,13 @@
     </w:p>
     <w:p>
       <w:pPr>
-        <w:pStyle w:val="NormalnyWeb"/>
+        <w:pStyle w:val="Nagwek2"/>
         <w:numPr>
           <w:ilvl w:val="1"/>
           <w:numId w:val="4"/>
         </w:numPr>
-        <w:jc w:val="both"/>
-        <w:rPr>
-          <w:rFonts w:asciiTheme="minorHAnsi" w:hAnsiTheme="minorHAnsi"/>
-          <w:b/>
-          <w:bCs/>
-          <w:sz w:val="22"/>
-          <w:szCs w:val="22"/>
-        </w:rPr>
       </w:pPr>
       <w:r>
-        <w:rPr>
-          <w:rFonts w:asciiTheme="minorHAnsi" w:hAnsiTheme="minorHAnsi"/>
-          <w:b/>
-          <w:bCs/>
-          <w:sz w:val="22"/>
-          <w:szCs w:val="22"/>
-        </w:rPr>
         <w:lastRenderedPageBreak/>
         <w:t xml:space="preserve">Vue.js </w:t>
       </w:r>
@@ -1431,7 +1351,13 @@
         <w:rPr>
           <w:lang w:val="pl-PL"/>
         </w:rPr>
-        <w:t>Rys.</w:t>
+        <w:t>Rys</w:t>
+      </w:r>
+      <w:r>
+        <w:rPr>
+          <w:lang w:val="pl-PL"/>
+        </w:rPr>
+        <w:t>.</w:t>
       </w:r>
       <w:r>
         <w:rPr>
@@ -1443,7 +1369,7 @@
         <w:rPr>
           <w:lang w:val="pl-PL"/>
         </w:rPr>
-        <w:instrText xml:space="preserve"> STYLEREF 1 \s </w:instrText>
+        <w:instrText xml:space="preserve"> SEQ Rys \* ARABIC \s 1 </w:instrText>
       </w:r>
       <w:r>
         <w:rPr>
@@ -1453,12 +1379,10 @@
       </w:r>
       <w:r>
         <w:rPr>
-          <w:b/>
-          <w:bCs/>
           <w:noProof/>
           <w:lang w:val="pl-PL"/>
         </w:rPr>
-        <w:t>Błąd! W dokumencie nie ma tekstu o podanym stylu.</w:t>
+        <w:t>4</w:t>
       </w:r>
       <w:r>
         <w:rPr>
@@ -1470,343 +1394,7 @@
         <w:rPr>
           <w:lang w:val="pl-PL"/>
         </w:rPr>
-        <w:t>.</w:t>
-      </w:r>
-      <w:r>
-        <w:rPr>
-          <w:lang w:val="pl-PL"/>
-        </w:rPr>
-        <w:fldChar w:fldCharType="begin"/>
-      </w:r>
-      <w:r>
-        <w:rPr>
-          <w:lang w:val="pl-PL"/>
-        </w:rPr>
-        <w:instrText xml:space="preserve"> SEQ Rys \* ARABIC \s 1 </w:instrText>
-      </w:r>
-      <w:r>
-        <w:rPr>
-          <w:lang w:val="pl-PL"/>
-        </w:rPr>
-        <w:fldChar w:fldCharType="separate"/>
-      </w:r>
-      <w:r>
-        <w:rPr>
-          <w:noProof/>
-          <w:lang w:val="pl-PL"/>
-        </w:rPr>
-        <w:t>4</w:t>
-      </w:r>
-      <w:r>
-        <w:rPr>
-          <w:lang w:val="pl-PL"/>
-        </w:rPr>
-        <w:fldChar w:fldCharType="end"/>
-      </w:r>
-      <w:r>
-        <w:rPr>
-          <w:lang w:val="pl-PL"/>
-        </w:rPr>
         <w:t xml:space="preserve"> Logo Vue.js</w:t>
-      </w:r>
-    </w:p>
-    <w:p>
-      <w:pPr>
-        <w:pStyle w:val="NormalnyWeb"/>
-        <w:ind w:left="360"/>
-        <w:jc w:val="both"/>
-        <w:rPr>
-          <w:rFonts w:asciiTheme="minorHAnsi" w:hAnsiTheme="minorHAnsi"/>
-          <w:sz w:val="22"/>
-          <w:szCs w:val="22"/>
-        </w:rPr>
-      </w:pPr>
-      <w:r>
-        <w:rPr>
-          <w:rFonts w:asciiTheme="minorHAnsi" w:hAnsiTheme="minorHAnsi"/>
-          <w:sz w:val="22"/>
-          <w:szCs w:val="22"/>
-        </w:rPr>
-        <w:t xml:space="preserve">Na potrzeby projektu wykorzystaliśmy również do porównania framework Vue.js, który również jest wykorzystywany do budowania interfejsów użytkownika. </w:t>
-      </w:r>
-      <w:r>
-        <w:rPr>
-          <w:rFonts w:asciiTheme="minorHAnsi" w:hAnsiTheme="minorHAnsi"/>
-          <w:sz w:val="22"/>
-          <w:szCs w:val="22"/>
-        </w:rPr>
-        <w:t xml:space="preserve">Został stworzony przez Evana You </w:t>
-      </w:r>
-      <w:r>
-        <w:rPr>
-          <w:rFonts w:asciiTheme="minorHAnsi" w:hAnsiTheme="minorHAnsi"/>
-          <w:sz w:val="22"/>
-          <w:szCs w:val="22"/>
-        </w:rPr>
-        <w:br/>
-      </w:r>
-      <w:r>
-        <w:rPr>
-          <w:rFonts w:asciiTheme="minorHAnsi" w:hAnsiTheme="minorHAnsi"/>
-          <w:sz w:val="22"/>
-          <w:szCs w:val="22"/>
-        </w:rPr>
-        <w:t>i jest utrzymywany przez niego i resztę aktywnych członków podstawowego zespołu z różnych firm, takich jak Netify</w:t>
-      </w:r>
-      <w:r>
-        <w:rPr>
-          <w:rFonts w:asciiTheme="minorHAnsi" w:hAnsiTheme="minorHAnsi"/>
-          <w:sz w:val="22"/>
-          <w:szCs w:val="22"/>
-        </w:rPr>
-        <w:t xml:space="preserve"> </w:t>
-      </w:r>
-      <w:r>
-        <w:rPr>
-          <w:rFonts w:asciiTheme="minorHAnsi" w:hAnsiTheme="minorHAnsi"/>
-          <w:sz w:val="22"/>
-          <w:szCs w:val="22"/>
-        </w:rPr>
-        <w:t>i Netguru</w:t>
-      </w:r>
-      <w:r>
-        <w:rPr>
-          <w:rFonts w:asciiTheme="minorHAnsi" w:hAnsiTheme="minorHAnsi"/>
-          <w:sz w:val="22"/>
-          <w:szCs w:val="22"/>
-        </w:rPr>
-        <w:t>.</w:t>
-      </w:r>
-      <w:r>
-        <w:rPr>
-          <w:rFonts w:asciiTheme="minorHAnsi" w:hAnsiTheme="minorHAnsi"/>
-          <w:sz w:val="22"/>
-          <w:szCs w:val="22"/>
-        </w:rPr>
-        <w:t xml:space="preserve"> Rozwiązanie Evana You miało na celu wyodrębnienie lubianych </w:t>
-      </w:r>
-      <w:r>
-        <w:rPr>
-          <w:rFonts w:asciiTheme="minorHAnsi" w:hAnsiTheme="minorHAnsi"/>
-          <w:sz w:val="22"/>
-          <w:szCs w:val="22"/>
-        </w:rPr>
-        <w:br/>
-      </w:r>
-      <w:r>
-        <w:rPr>
-          <w:rFonts w:asciiTheme="minorHAnsi" w:hAnsiTheme="minorHAnsi"/>
-          <w:sz w:val="22"/>
-          <w:szCs w:val="22"/>
-        </w:rPr>
-        <w:t xml:space="preserve">i </w:t>
-      </w:r>
-      <w:r>
-        <w:rPr>
-          <w:rFonts w:asciiTheme="minorHAnsi" w:hAnsiTheme="minorHAnsi"/>
-          <w:sz w:val="22"/>
-          <w:szCs w:val="22"/>
-        </w:rPr>
-        <w:t>efektywnych</w:t>
-      </w:r>
-      <w:r>
-        <w:rPr>
-          <w:rFonts w:asciiTheme="minorHAnsi" w:hAnsiTheme="minorHAnsi"/>
-          <w:sz w:val="22"/>
-          <w:szCs w:val="22"/>
-        </w:rPr>
-        <w:t xml:space="preserve"> elementow z Angular celem zbudowania „lżejszego” odpowiednika.</w:t>
-      </w:r>
-    </w:p>
-    <w:p>
-      <w:pPr>
-        <w:pStyle w:val="NormalnyWeb"/>
-        <w:ind w:left="360"/>
-        <w:jc w:val="both"/>
-        <w:rPr>
-          <w:rFonts w:asciiTheme="minorHAnsi" w:hAnsiTheme="minorHAnsi"/>
-          <w:sz w:val="22"/>
-          <w:szCs w:val="22"/>
-        </w:rPr>
-      </w:pPr>
-      <w:r>
-        <w:rPr>
-          <w:rFonts w:asciiTheme="minorHAnsi" w:hAnsiTheme="minorHAnsi"/>
-          <w:sz w:val="22"/>
-          <w:szCs w:val="22"/>
-        </w:rPr>
-        <w:t>Komponenty Vue rozszerzają podstawowe elementy HTML o enkapsulację kodu wielokrotnego użytku. Na wysokim poziomie komponenty są niestandardowymi elementami, do których kompilator Vue przywiązuje zachowanie. W Vue komponent jest zasadniczo instancją Vue ze wstępnie zdefiniowanymi opcjami.</w:t>
-      </w:r>
-      <w:r>
-        <w:rPr>
-          <w:rFonts w:asciiTheme="minorHAnsi" w:hAnsiTheme="minorHAnsi"/>
-          <w:sz w:val="22"/>
-          <w:szCs w:val="22"/>
-        </w:rPr>
-        <w:t xml:space="preserve"> Vue używa składni szablonu opartej na HTML , która pozwala powiązać renderowany DOM</w:t>
-      </w:r>
-      <w:r>
-        <w:rPr>
-          <w:rFonts w:asciiTheme="minorHAnsi" w:hAnsiTheme="minorHAnsi"/>
-          <w:sz w:val="22"/>
-          <w:szCs w:val="22"/>
-        </w:rPr>
-        <w:t xml:space="preserve"> </w:t>
-      </w:r>
-      <w:r>
-        <w:rPr>
-          <w:rFonts w:asciiTheme="minorHAnsi" w:hAnsiTheme="minorHAnsi"/>
-          <w:sz w:val="22"/>
-          <w:szCs w:val="22"/>
-        </w:rPr>
-        <w:t xml:space="preserve">z danymi bazowej instancji Vue. Wszystkie szablony Vue są prawidłowym kodem HTML, który można analizować za pomocą przeglądarek zgodnych ze specyfikacją i analizatorów </w:t>
-      </w:r>
-      <w:r>
-        <w:rPr>
-          <w:rFonts w:asciiTheme="minorHAnsi" w:hAnsiTheme="minorHAnsi"/>
-          <w:sz w:val="22"/>
-          <w:szCs w:val="22"/>
-        </w:rPr>
-        <w:t>składni</w:t>
-      </w:r>
-      <w:r>
-        <w:rPr>
-          <w:rFonts w:asciiTheme="minorHAnsi" w:hAnsiTheme="minorHAnsi"/>
-          <w:sz w:val="22"/>
-          <w:szCs w:val="22"/>
-        </w:rPr>
-        <w:t xml:space="preserve"> HTML</w:t>
-      </w:r>
-      <w:r>
-        <w:rPr>
-          <w:rFonts w:asciiTheme="minorHAnsi" w:hAnsiTheme="minorHAnsi"/>
-          <w:sz w:val="22"/>
-          <w:szCs w:val="22"/>
-        </w:rPr>
-        <w:t>.</w:t>
-      </w:r>
-      <w:r>
-        <w:rPr>
-          <w:rFonts w:asciiTheme="minorHAnsi" w:hAnsiTheme="minorHAnsi"/>
-          <w:sz w:val="22"/>
-          <w:szCs w:val="22"/>
-        </w:rPr>
-        <w:t xml:space="preserve"> </w:t>
-      </w:r>
-      <w:r>
-        <w:rPr>
-          <w:rFonts w:asciiTheme="minorHAnsi" w:hAnsiTheme="minorHAnsi"/>
-          <w:sz w:val="22"/>
-          <w:szCs w:val="22"/>
-        </w:rPr>
-        <w:t>P</w:t>
-      </w:r>
-      <w:r>
-        <w:rPr>
-          <w:rFonts w:asciiTheme="minorHAnsi" w:hAnsiTheme="minorHAnsi"/>
-          <w:sz w:val="22"/>
-          <w:szCs w:val="22"/>
-        </w:rPr>
-        <w:t xml:space="preserve">osiada </w:t>
-      </w:r>
-      <w:r>
-        <w:rPr>
-          <w:rFonts w:asciiTheme="minorHAnsi" w:hAnsiTheme="minorHAnsi"/>
-          <w:sz w:val="22"/>
-          <w:szCs w:val="22"/>
-        </w:rPr>
-        <w:t xml:space="preserve"> również </w:t>
-      </w:r>
-      <w:r>
-        <w:rPr>
-          <w:rFonts w:asciiTheme="minorHAnsi" w:hAnsiTheme="minorHAnsi"/>
-          <w:sz w:val="22"/>
-          <w:szCs w:val="22"/>
-        </w:rPr>
-        <w:t xml:space="preserve">system reaktywności, który wykorzystuje proste obiekty JavaScript i zoptymalizowane </w:t>
-      </w:r>
-      <w:r>
-        <w:rPr>
-          <w:rFonts w:asciiTheme="minorHAnsi" w:hAnsiTheme="minorHAnsi"/>
-          <w:sz w:val="22"/>
-          <w:szCs w:val="22"/>
-        </w:rPr>
-        <w:t xml:space="preserve">na </w:t>
-      </w:r>
-      <w:r>
-        <w:rPr>
-          <w:rFonts w:asciiTheme="minorHAnsi" w:hAnsiTheme="minorHAnsi"/>
-          <w:sz w:val="22"/>
-          <w:szCs w:val="22"/>
-        </w:rPr>
-        <w:t xml:space="preserve">ponowne renderowanie. Każdy komponent śledzi swoje zależności reaktywne podczas renderowania, dzięki czemu system dokładnie wie, kiedy wykonać ponowne renderowanie i które elementy ponownie renderować, wykorzystanie podobniej zależności widzimy </w:t>
-      </w:r>
-      <w:r>
-        <w:rPr>
-          <w:rFonts w:asciiTheme="minorHAnsi" w:hAnsiTheme="minorHAnsi"/>
-          <w:sz w:val="22"/>
-          <w:szCs w:val="22"/>
-        </w:rPr>
-        <w:t>zarówno</w:t>
-      </w:r>
-      <w:r>
-        <w:rPr>
-          <w:rFonts w:asciiTheme="minorHAnsi" w:hAnsiTheme="minorHAnsi"/>
-          <w:sz w:val="22"/>
-          <w:szCs w:val="22"/>
-        </w:rPr>
-        <w:t xml:space="preserve"> w React.js</w:t>
-      </w:r>
-      <w:r>
-        <w:rPr>
-          <w:rFonts w:asciiTheme="minorHAnsi" w:hAnsiTheme="minorHAnsi"/>
-          <w:sz w:val="22"/>
-          <w:szCs w:val="22"/>
-        </w:rPr>
-        <w:t>.</w:t>
-      </w:r>
-    </w:p>
-    <w:p>
-      <w:pPr>
-        <w:pStyle w:val="NormalnyWeb"/>
-        <w:jc w:val="center"/>
-        <w:rPr>
-          <w:rFonts w:asciiTheme="minorHAnsi" w:hAnsiTheme="minorHAnsi"/>
-          <w:b/>
-          <w:bCs/>
-          <w:sz w:val="22"/>
-          <w:szCs w:val="22"/>
-        </w:rPr>
-      </w:pPr>
-      <w:r>
-        <w:rPr>
-          <w:rFonts w:asciiTheme="minorHAnsi" w:hAnsiTheme="minorHAnsi"/>
-          <w:b/>
-          <w:bCs/>
-          <w:sz w:val="22"/>
-          <w:szCs w:val="22"/>
-        </w:rPr>
-        <w:t>Dlaczego porównanie Vue.js, Angular</w:t>
-      </w:r>
-      <w:r>
-        <w:rPr>
-          <w:rFonts w:asciiTheme="minorHAnsi" w:hAnsiTheme="minorHAnsi"/>
-          <w:b/>
-          <w:bCs/>
-          <w:sz w:val="22"/>
-          <w:szCs w:val="22"/>
-        </w:rPr>
-        <w:t xml:space="preserve"> 2+</w:t>
-      </w:r>
-      <w:r>
-        <w:rPr>
-          <w:rFonts w:asciiTheme="minorHAnsi" w:hAnsiTheme="minorHAnsi"/>
-          <w:b/>
-          <w:bCs/>
-          <w:sz w:val="22"/>
-          <w:szCs w:val="22"/>
-        </w:rPr>
-        <w:t xml:space="preserve"> oraz React.js?</w:t>
       </w:r>
     </w:p>
     <w:p>
@@ -1822,12 +1410,10 @@
       <w:r>
         <w:rPr>
           <w:rFonts w:asciiTheme="minorHAnsi" w:hAnsiTheme="minorHAnsi"/>
-          <w:b/>
-          <w:bCs/>
           <w:sz w:val="22"/>
           <w:szCs w:val="22"/>
         </w:rPr>
-        <w:t xml:space="preserve">     </w:t>
+        <w:tab/>
       </w:r>
       <w:r>
         <w:rPr>
@@ -1835,7 +1421,7 @@
           <w:sz w:val="22"/>
           <w:szCs w:val="22"/>
         </w:rPr>
-        <w:t xml:space="preserve">Na przestrzeni tworzonych przez nas projektów zawsze stawaliśmy nad wyborem podczas przygotowywania </w:t>
+        <w:t xml:space="preserve">Na potrzeby projektu wykorzystaliśmy również do porównania framework Vue.js, który również jest wykorzystywany do budowania interfejsów użytkownika. </w:t>
       </w:r>
       <w:r>
         <w:rPr>
@@ -1843,7 +1429,7 @@
           <w:sz w:val="22"/>
           <w:szCs w:val="22"/>
         </w:rPr>
-        <w:t>części</w:t>
+        <w:t>Został stworzony przez Evana You i jest utrzymywany przez niego i resztę aktywnych członków podstawowego zespołu z różnych firm, takich jak Netify</w:t>
       </w:r>
       <w:r>
         <w:rPr>
@@ -1859,7 +1445,7 @@
           <w:sz w:val="22"/>
           <w:szCs w:val="22"/>
         </w:rPr>
-        <w:t>front-end naszych projektów. Najczęstszymi wyborami polecanymi były właśnie te trzy frameworki. Podczas tego projektu chcieliśmy się zagłębić w poszczególne rozwiązania celem zauważenia różni</w:t>
+        <w:t>i Netguru</w:t>
       </w:r>
       <w:r>
         <w:rPr>
@@ -1867,7 +1453,7 @@
           <w:sz w:val="22"/>
           <w:szCs w:val="22"/>
         </w:rPr>
-        <w:t>c</w:t>
+        <w:t>.</w:t>
       </w:r>
       <w:r>
         <w:rPr>
@@ -1875,7 +1461,7 @@
           <w:sz w:val="22"/>
           <w:szCs w:val="22"/>
         </w:rPr>
-        <w:t xml:space="preserve"> oraz wydajności na poszczególnych </w:t>
+        <w:t xml:space="preserve"> Rozwiązanie Evana You miało na celu wyodrębnienie lubianych </w:t>
       </w:r>
       <w:r>
         <w:rPr>
@@ -1883,7 +1469,7 @@
           <w:sz w:val="22"/>
           <w:szCs w:val="22"/>
         </w:rPr>
-        <w:t>frameworkach</w:t>
+        <w:t>i </w:t>
       </w:r>
       <w:r>
         <w:rPr>
@@ -1891,7 +1477,7 @@
           <w:sz w:val="22"/>
           <w:szCs w:val="22"/>
         </w:rPr>
-        <w:t xml:space="preserve">. </w:t>
+        <w:t>efektywnych</w:t>
       </w:r>
       <w:r>
         <w:rPr>
@@ -1899,7 +1485,23 @@
           <w:sz w:val="22"/>
           <w:szCs w:val="22"/>
         </w:rPr>
-        <w:t xml:space="preserve">Wybrane przez nas narzędzia znajdują się w czołówce rozwiązań do graficznego tworzenia interfejsów aplikacji internetowych. </w:t>
+        <w:t xml:space="preserve"> </w:t>
+      </w:r>
+      <w:r>
+        <w:rPr>
+          <w:rFonts w:asciiTheme="minorHAnsi" w:hAnsiTheme="minorHAnsi"/>
+          <w:sz w:val="22"/>
+          <w:szCs w:val="22"/>
+        </w:rPr>
+        <w:t>elementów</w:t>
+      </w:r>
+      <w:r>
+        <w:rPr>
+          <w:rFonts w:asciiTheme="minorHAnsi" w:hAnsiTheme="minorHAnsi"/>
+          <w:sz w:val="22"/>
+          <w:szCs w:val="22"/>
+        </w:rPr>
+        <w:t xml:space="preserve"> z Angular celem zbudowania „lżejszego” odpowiednika.</w:t>
       </w:r>
     </w:p>
     <w:p>
@@ -1912,6 +1514,278 @@
           <w:szCs w:val="22"/>
         </w:rPr>
       </w:pPr>
+      <w:r>
+        <w:rPr>
+          <w:rFonts w:asciiTheme="minorHAnsi" w:hAnsiTheme="minorHAnsi"/>
+          <w:sz w:val="22"/>
+          <w:szCs w:val="22"/>
+        </w:rPr>
+        <w:tab/>
+      </w:r>
+      <w:r>
+        <w:rPr>
+          <w:rFonts w:asciiTheme="minorHAnsi" w:hAnsiTheme="minorHAnsi"/>
+          <w:sz w:val="22"/>
+          <w:szCs w:val="22"/>
+        </w:rPr>
+        <w:t>Komponenty Vue rozszerzają podstawowe elementy HTML o enkapsulację kodu wielokrotnego użytku. Na wysokim poziomie komponenty są niestandardowymi elementami, do których kompilator Vue przywiązuje zachowanie. W Vue komponent jest zasadniczo instancją Vue ze wstępnie zdefiniowanymi opcjami.</w:t>
+      </w:r>
+      <w:r>
+        <w:rPr>
+          <w:rFonts w:asciiTheme="minorHAnsi" w:hAnsiTheme="minorHAnsi"/>
+          <w:sz w:val="22"/>
+          <w:szCs w:val="22"/>
+        </w:rPr>
+        <w:t xml:space="preserve"> Vue używa składni szablonu opartej na HTML , która pozwala powiązać renderowany DOM</w:t>
+      </w:r>
+      <w:r>
+        <w:rPr>
+          <w:rFonts w:asciiTheme="minorHAnsi" w:hAnsiTheme="minorHAnsi"/>
+          <w:sz w:val="22"/>
+          <w:szCs w:val="22"/>
+        </w:rPr>
+        <w:t xml:space="preserve"> </w:t>
+      </w:r>
+      <w:r>
+        <w:rPr>
+          <w:rFonts w:asciiTheme="minorHAnsi" w:hAnsiTheme="minorHAnsi"/>
+          <w:sz w:val="22"/>
+          <w:szCs w:val="22"/>
+        </w:rPr>
+        <w:t xml:space="preserve">z danymi bazowej instancji Vue. Wszystkie szablony Vue są prawidłowym kodem HTML, który można analizować za pomocą przeglądarek zgodnych ze specyfikacją i analizatorów </w:t>
+      </w:r>
+      <w:r>
+        <w:rPr>
+          <w:rFonts w:asciiTheme="minorHAnsi" w:hAnsiTheme="minorHAnsi"/>
+          <w:sz w:val="22"/>
+          <w:szCs w:val="22"/>
+        </w:rPr>
+        <w:t>składni</w:t>
+      </w:r>
+      <w:r>
+        <w:rPr>
+          <w:rFonts w:asciiTheme="minorHAnsi" w:hAnsiTheme="minorHAnsi"/>
+          <w:sz w:val="22"/>
+          <w:szCs w:val="22"/>
+        </w:rPr>
+        <w:t xml:space="preserve"> HTML</w:t>
+      </w:r>
+      <w:r>
+        <w:rPr>
+          <w:rFonts w:asciiTheme="minorHAnsi" w:hAnsiTheme="minorHAnsi"/>
+          <w:sz w:val="22"/>
+          <w:szCs w:val="22"/>
+        </w:rPr>
+        <w:t>.</w:t>
+      </w:r>
+      <w:r>
+        <w:rPr>
+          <w:rFonts w:asciiTheme="minorHAnsi" w:hAnsiTheme="minorHAnsi"/>
+          <w:sz w:val="22"/>
+          <w:szCs w:val="22"/>
+        </w:rPr>
+        <w:t xml:space="preserve"> </w:t>
+      </w:r>
+      <w:r>
+        <w:rPr>
+          <w:rFonts w:asciiTheme="minorHAnsi" w:hAnsiTheme="minorHAnsi"/>
+          <w:sz w:val="22"/>
+          <w:szCs w:val="22"/>
+        </w:rPr>
+        <w:t>P</w:t>
+      </w:r>
+      <w:r>
+        <w:rPr>
+          <w:rFonts w:asciiTheme="minorHAnsi" w:hAnsiTheme="minorHAnsi"/>
+          <w:sz w:val="22"/>
+          <w:szCs w:val="22"/>
+        </w:rPr>
+        <w:t xml:space="preserve">osiada </w:t>
+      </w:r>
+      <w:r>
+        <w:rPr>
+          <w:rFonts w:asciiTheme="minorHAnsi" w:hAnsiTheme="minorHAnsi"/>
+          <w:sz w:val="22"/>
+          <w:szCs w:val="22"/>
+        </w:rPr>
+        <w:t xml:space="preserve">również </w:t>
+      </w:r>
+      <w:r>
+        <w:rPr>
+          <w:rFonts w:asciiTheme="minorHAnsi" w:hAnsiTheme="minorHAnsi"/>
+          <w:sz w:val="22"/>
+          <w:szCs w:val="22"/>
+        </w:rPr>
+        <w:t xml:space="preserve">system reaktywności, który wykorzystuje proste obiekty JavaScript i zoptymalizowane </w:t>
+      </w:r>
+      <w:r>
+        <w:rPr>
+          <w:rFonts w:asciiTheme="minorHAnsi" w:hAnsiTheme="minorHAnsi"/>
+          <w:sz w:val="22"/>
+          <w:szCs w:val="22"/>
+        </w:rPr>
+        <w:t xml:space="preserve">na </w:t>
+      </w:r>
+      <w:r>
+        <w:rPr>
+          <w:rFonts w:asciiTheme="minorHAnsi" w:hAnsiTheme="minorHAnsi"/>
+          <w:sz w:val="22"/>
+          <w:szCs w:val="22"/>
+        </w:rPr>
+        <w:t xml:space="preserve">ponowne renderowanie. Każdy komponent śledzi swoje zależności reaktywne podczas renderowania, dzięki czemu system dokładnie wie, kiedy wykonać ponowne renderowanie i które elementy ponownie renderować, wykorzystanie podobniej zależności widzimy </w:t>
+      </w:r>
+      <w:r>
+        <w:rPr>
+          <w:rFonts w:asciiTheme="minorHAnsi" w:hAnsiTheme="minorHAnsi"/>
+          <w:sz w:val="22"/>
+          <w:szCs w:val="22"/>
+        </w:rPr>
+        <w:t>zarówno</w:t>
+      </w:r>
+      <w:r>
+        <w:rPr>
+          <w:rFonts w:asciiTheme="minorHAnsi" w:hAnsiTheme="minorHAnsi"/>
+          <w:sz w:val="22"/>
+          <w:szCs w:val="22"/>
+        </w:rPr>
+        <w:t xml:space="preserve"> w React.js</w:t>
+      </w:r>
+      <w:r>
+        <w:rPr>
+          <w:rFonts w:asciiTheme="minorHAnsi" w:hAnsiTheme="minorHAnsi"/>
+          <w:sz w:val="22"/>
+          <w:szCs w:val="22"/>
+        </w:rPr>
+        <w:t>.</w:t>
+      </w:r>
+    </w:p>
+    <w:p>
+      <w:pPr>
+        <w:pStyle w:val="Nagwek1"/>
+        <w:numPr>
+          <w:ilvl w:val="0"/>
+          <w:numId w:val="4"/>
+        </w:numPr>
+      </w:pPr>
+      <w:r>
+        <w:t>Dlaczego porównanie Vue.js, Angular</w:t>
+      </w:r>
+      <w:r>
+        <w:t xml:space="preserve"> 2+</w:t>
+      </w:r>
+      <w:r>
+        <w:t xml:space="preserve"> oraz React.js?</w:t>
+      </w:r>
+    </w:p>
+    <w:p>
+      <w:pPr>
+        <w:pStyle w:val="NormalnyWeb"/>
+        <w:jc w:val="both"/>
+        <w:rPr>
+          <w:rFonts w:asciiTheme="minorHAnsi" w:hAnsiTheme="minorHAnsi"/>
+          <w:sz w:val="22"/>
+          <w:szCs w:val="22"/>
+        </w:rPr>
+      </w:pPr>
+      <w:r>
+        <w:rPr>
+          <w:rFonts w:asciiTheme="minorHAnsi" w:hAnsiTheme="minorHAnsi"/>
+          <w:sz w:val="22"/>
+          <w:szCs w:val="22"/>
+        </w:rPr>
+        <w:tab/>
+      </w:r>
+      <w:r>
+        <w:rPr>
+          <w:rFonts w:asciiTheme="minorHAnsi" w:hAnsiTheme="minorHAnsi"/>
+          <w:sz w:val="22"/>
+          <w:szCs w:val="22"/>
+        </w:rPr>
+        <w:t xml:space="preserve">Na przestrzeni tworzonych przez nas projektów zawsze stawaliśmy nad wyborem podczas przygotowywania </w:t>
+      </w:r>
+      <w:r>
+        <w:rPr>
+          <w:rFonts w:asciiTheme="minorHAnsi" w:hAnsiTheme="minorHAnsi"/>
+          <w:sz w:val="22"/>
+          <w:szCs w:val="22"/>
+        </w:rPr>
+        <w:t>części</w:t>
+      </w:r>
+      <w:r>
+        <w:rPr>
+          <w:rFonts w:asciiTheme="minorHAnsi" w:hAnsiTheme="minorHAnsi"/>
+          <w:sz w:val="22"/>
+          <w:szCs w:val="22"/>
+        </w:rPr>
+        <w:t xml:space="preserve"> </w:t>
+      </w:r>
+      <w:r>
+        <w:rPr>
+          <w:rFonts w:asciiTheme="minorHAnsi" w:hAnsiTheme="minorHAnsi"/>
+          <w:sz w:val="22"/>
+          <w:szCs w:val="22"/>
+        </w:rPr>
+        <w:t>front-end naszych projektów. Najczęstszymi wyborami polecanymi były właśnie te trzy frameworki. Podczas tego projektu chcieliśmy się zagłębić w poszczególne rozwiązania celem zauważenia różni</w:t>
+      </w:r>
+      <w:r>
+        <w:rPr>
+          <w:rFonts w:asciiTheme="minorHAnsi" w:hAnsiTheme="minorHAnsi"/>
+          <w:sz w:val="22"/>
+          <w:szCs w:val="22"/>
+        </w:rPr>
+        <w:t>c</w:t>
+      </w:r>
+      <w:r>
+        <w:rPr>
+          <w:rFonts w:asciiTheme="minorHAnsi" w:hAnsiTheme="minorHAnsi"/>
+          <w:sz w:val="22"/>
+          <w:szCs w:val="22"/>
+        </w:rPr>
+        <w:t xml:space="preserve"> oraz wydajności na poszczególnych </w:t>
+      </w:r>
+      <w:r>
+        <w:rPr>
+          <w:rFonts w:asciiTheme="minorHAnsi" w:hAnsiTheme="minorHAnsi"/>
+          <w:sz w:val="22"/>
+          <w:szCs w:val="22"/>
+        </w:rPr>
+        <w:t>frameworkach</w:t>
+      </w:r>
+      <w:r>
+        <w:rPr>
+          <w:rFonts w:asciiTheme="minorHAnsi" w:hAnsiTheme="minorHAnsi"/>
+          <w:sz w:val="22"/>
+          <w:szCs w:val="22"/>
+        </w:rPr>
+        <w:t xml:space="preserve">. </w:t>
+      </w:r>
+      <w:r>
+        <w:rPr>
+          <w:rFonts w:asciiTheme="minorHAnsi" w:hAnsiTheme="minorHAnsi"/>
+          <w:sz w:val="22"/>
+          <w:szCs w:val="22"/>
+        </w:rPr>
+        <w:t xml:space="preserve">Wybrane przez nas narzędzia znajdują się w czołówce rozwiązań do graficznego tworzenia interfejsów aplikacji internetowych. </w:t>
+      </w:r>
+    </w:p>
+    <w:p>
+      <w:pPr>
+        <w:pStyle w:val="NormalnyWeb"/>
+        <w:jc w:val="both"/>
+        <w:rPr>
+          <w:rFonts w:asciiTheme="minorHAnsi" w:hAnsiTheme="minorHAnsi"/>
+          <w:sz w:val="22"/>
+          <w:szCs w:val="22"/>
+        </w:rPr>
+      </w:pPr>
+      <w:r>
+        <w:rPr>
+          <w:rFonts w:asciiTheme="minorHAnsi" w:hAnsiTheme="minorHAnsi"/>
+          <w:sz w:val="22"/>
+          <w:szCs w:val="22"/>
+        </w:rPr>
+        <w:tab/>
+      </w:r>
       <w:r>
         <w:rPr>
           <w:rFonts w:asciiTheme="minorHAnsi" w:hAnsiTheme="minorHAnsi"/>
@@ -2001,25 +1875,25 @@
         <w:rPr>
           <w:lang w:val="pl-PL"/>
         </w:rPr>
+        <w:t>.</w:t>
+      </w:r>
+      <w:r>
+        <w:rPr>
+          <w:lang w:val="pl-PL"/>
+        </w:rPr>
         <w:t xml:space="preserve"> </w:t>
       </w:r>
       <w:r>
         <w:rPr>
           <w:lang w:val="pl-PL"/>
         </w:rPr>
-        <w:t>.</w:t>
-      </w:r>
-      <w:r>
-        <w:rPr>
-          <w:lang w:val="pl-PL"/>
-        </w:rPr>
         <w:fldChar w:fldCharType="begin"/>
       </w:r>
       <w:r>
         <w:rPr>
           <w:lang w:val="pl-PL"/>
         </w:rPr>
-        <w:instrText xml:space="preserve"> STYLEREF 1 \s </w:instrText>
+        <w:instrText xml:space="preserve"> SEQ Rys \* ARABIC \s 1 </w:instrText>
       </w:r>
       <w:r>
         <w:rPr>
@@ -2029,12 +1903,10 @@
       </w:r>
       <w:r>
         <w:rPr>
-          <w:b/>
-          <w:bCs/>
           <w:noProof/>
           <w:lang w:val="pl-PL"/>
         </w:rPr>
-        <w:t>Błąd! W dokumencie nie ma tekstu o podanym stylu.</w:t>
+        <w:t>5</w:t>
       </w:r>
       <w:r>
         <w:rPr>
@@ -2046,43 +1918,6 @@
         <w:rPr>
           <w:lang w:val="pl-PL"/>
         </w:rPr>
-        <w:t>.</w:t>
-      </w:r>
-      <w:r>
-        <w:rPr>
-          <w:lang w:val="pl-PL"/>
-        </w:rPr>
-        <w:fldChar w:fldCharType="begin"/>
-      </w:r>
-      <w:r>
-        <w:rPr>
-          <w:lang w:val="pl-PL"/>
-        </w:rPr>
-        <w:instrText xml:space="preserve"> SEQ Rys \* ARABIC \s 1 </w:instrText>
-      </w:r>
-      <w:r>
-        <w:rPr>
-          <w:lang w:val="pl-PL"/>
-        </w:rPr>
-        <w:fldChar w:fldCharType="separate"/>
-      </w:r>
-      <w:r>
-        <w:rPr>
-          <w:noProof/>
-          <w:lang w:val="pl-PL"/>
-        </w:rPr>
-        <w:t>5</w:t>
-      </w:r>
-      <w:r>
-        <w:rPr>
-          <w:lang w:val="pl-PL"/>
-        </w:rPr>
-        <w:fldChar w:fldCharType="end"/>
-      </w:r>
-      <w:r>
-        <w:rPr>
-          <w:lang w:val="pl-PL"/>
-        </w:rPr>
         <w:t xml:space="preserve"> Statystyki wyszukiwania na stackowerflow</w:t>
       </w:r>
       <w:r>
@@ -2096,49 +1931,40 @@
           <w:lang w:val="pl-PL"/>
         </w:rPr>
         <w:t xml:space="preserve"> frameworków</w:t>
+      </w:r>
+    </w:p>
+    <w:p>
+      <w:pPr>
+        <w:pStyle w:val="Nagwek1"/>
+        <w:numPr>
+          <w:ilvl w:val="0"/>
+          <w:numId w:val="4"/>
+        </w:numPr>
+        <w:rPr>
+          <w:lang w:val="pl-PL"/>
+        </w:rPr>
+      </w:pPr>
+      <w:r>
+        <w:rPr>
+          <w:lang w:val="pl-PL"/>
+        </w:rPr>
+        <w:t>Słowem wstępu o porównaniu frameworków.</w:t>
       </w:r>
     </w:p>
     <w:p>
       <w:pPr>
         <w:pStyle w:val="Akapitzlist"/>
-        <w:numPr>
-          <w:ilvl w:val="0"/>
-          <w:numId w:val="4"/>
-        </w:numPr>
-        <w:rPr>
-          <w:b/>
-          <w:bCs/>
+        <w:ind w:left="0"/>
+        <w:rPr>
           <w:lang w:val="pl-PL"/>
         </w:rPr>
       </w:pPr>
       <w:r>
         <w:rPr>
-          <w:b/>
-          <w:bCs/>
-          <w:lang w:val="pl-PL"/>
-        </w:rPr>
-        <w:t>Słowem wstępu o porównaniu frameworków.</w:t>
-      </w:r>
-    </w:p>
-    <w:p>
-      <w:pPr>
-        <w:pStyle w:val="Akapitzlist"/>
-        <w:ind w:left="360"/>
-        <w:rPr>
-          <w:b/>
-          <w:bCs/>
-          <w:lang w:val="pl-PL"/>
-        </w:rPr>
-      </w:pPr>
-    </w:p>
-    <w:p>
-      <w:pPr>
-        <w:pStyle w:val="Akapitzlist"/>
-        <w:ind w:left="360"/>
-        <w:rPr>
-          <w:lang w:val="pl-PL"/>
-        </w:rPr>
-      </w:pPr>
+          <w:lang w:val="pl-PL"/>
+        </w:rPr>
+        <w:tab/>
+      </w:r>
       <w:r>
         <w:rPr>
           <w:lang w:val="pl-PL"/>
@@ -2180,7 +2006,21 @@
           <w:bCs/>
           <w:lang w:val="pl-PL"/>
         </w:rPr>
-        <w:t xml:space="preserve">wielkości danych np. 1kB, 3kB, 5 kB,   10kB, 20kB, 50kB, </w:t>
+        <w:t>wielko</w:t>
+      </w:r>
+      <w:r>
+        <w:rPr>
+          <w:bCs/>
+          <w:lang w:val="pl-PL"/>
+        </w:rPr>
+        <w:t>ści danych np. 1kB, 3kB, 5 kB,</w:t>
+      </w:r>
+      <w:r>
+        <w:rPr>
+          <w:bCs/>
+          <w:lang w:val="pl-PL"/>
+        </w:rPr>
+        <w:t xml:space="preserve"> 10kB, 20kB, 50kB, </w:t>
       </w:r>
       <w:r>
         <w:rPr>
@@ -2348,37 +2188,29 @@
     </w:p>
     <w:p>
       <w:pPr>
-        <w:pStyle w:val="Akapitzlist"/>
+        <w:pStyle w:val="Nagwek1"/>
         <w:numPr>
           <w:ilvl w:val="0"/>
           <w:numId w:val="4"/>
         </w:numPr>
         <w:rPr>
-          <w:b/>
-          <w:bCs/>
           <w:lang w:val="pl-PL"/>
         </w:rPr>
       </w:pPr>
       <w:r>
         <w:rPr>
-          <w:b/>
-          <w:bCs/>
-          <w:lang w:val="pl-PL"/>
-        </w:rPr>
-        <w:t xml:space="preserve"> Przygotowane elementy oraz część </w:t>
-      </w:r>
-      <w:r>
-        <w:rPr>
-          <w:b/>
-          <w:bCs/>
+          <w:lang w:val="pl-PL"/>
+        </w:rPr>
+        <w:t xml:space="preserve">Przygotowane elementy oraz część </w:t>
+      </w:r>
+      <w:r>
+        <w:rPr>
           <w:lang w:val="pl-PL"/>
         </w:rPr>
         <w:t>S</w:t>
       </w:r>
       <w:r>
         <w:rPr>
-          <w:b/>
-          <w:bCs/>
           <w:lang w:val="pl-PL"/>
         </w:rPr>
         <w:t xml:space="preserve">elenium </w:t>
@@ -2387,8 +2219,7 @@
     <w:p>
       <w:pPr>
         <w:pStyle w:val="Akapitzlist"/>
-        <w:ind w:left="360"/>
-        <w:jc w:val="center"/>
+        <w:ind w:left="0"/>
         <w:rPr>
           <w:lang w:val="pl-PL"/>
         </w:rPr>
@@ -2435,11 +2266,13 @@
         <w:rPr>
           <w:lang w:val="pl-PL"/>
         </w:rPr>
+        <w:lastRenderedPageBreak/>
         <w:t>Poglądowo poniżej zostanie zaprezentowany widok z React.js</w:t>
       </w:r>
       <w:r>
         <w:rPr>
           <w:noProof/>
+          <w:lang w:val="pl-PL" w:eastAsia="pl-PL"/>
         </w:rPr>
         <w:drawing>
           <wp:inline distT="0" distB="0" distL="0" distR="0" wp14:anchorId="27E7DDDE" wp14:editId="475016BF">
@@ -2504,40 +2337,7 @@
         <w:rPr>
           <w:lang w:val="pl-PL"/>
         </w:rPr>
-        <w:t>Rys.</w:t>
-      </w:r>
-      <w:r>
-        <w:rPr>
-          <w:lang w:val="pl-PL"/>
-        </w:rPr>
-        <w:fldChar w:fldCharType="begin"/>
-      </w:r>
-      <w:r>
-        <w:rPr>
-          <w:lang w:val="pl-PL"/>
-        </w:rPr>
-        <w:instrText xml:space="preserve"> STYLEREF 1 \s </w:instrText>
-      </w:r>
-      <w:r>
-        <w:rPr>
-          <w:lang w:val="pl-PL"/>
-        </w:rPr>
-        <w:fldChar w:fldCharType="separate"/>
-      </w:r>
-      <w:r>
-        <w:rPr>
-          <w:b/>
-          <w:bCs/>
-          <w:noProof/>
-          <w:lang w:val="pl-PL"/>
-        </w:rPr>
-        <w:t>Błąd! W dokumencie nie ma tekstu o podanym stylu.</w:t>
-      </w:r>
-      <w:r>
-        <w:rPr>
-          <w:lang w:val="pl-PL"/>
-        </w:rPr>
-        <w:fldChar w:fldCharType="end"/>
+        <w:t>Rys</w:t>
       </w:r>
       <w:r>
         <w:rPr>
@@ -2666,40 +2466,7 @@
         <w:rPr>
           <w:lang w:val="pl-PL"/>
         </w:rPr>
-        <w:t>Rys.</w:t>
-      </w:r>
-      <w:r>
-        <w:rPr>
-          <w:lang w:val="pl-PL"/>
-        </w:rPr>
-        <w:fldChar w:fldCharType="begin"/>
-      </w:r>
-      <w:r>
-        <w:rPr>
-          <w:lang w:val="pl-PL"/>
-        </w:rPr>
-        <w:instrText xml:space="preserve"> STYLEREF 1 \s </w:instrText>
-      </w:r>
-      <w:r>
-        <w:rPr>
-          <w:lang w:val="pl-PL"/>
-        </w:rPr>
-        <w:fldChar w:fldCharType="separate"/>
-      </w:r>
-      <w:r>
-        <w:rPr>
-          <w:b/>
-          <w:bCs/>
-          <w:noProof/>
-          <w:lang w:val="pl-PL"/>
-        </w:rPr>
-        <w:t>Błąd! W dokumencie nie ma tekstu o podanym stylu.</w:t>
-      </w:r>
-      <w:r>
-        <w:rPr>
-          <w:lang w:val="pl-PL"/>
-        </w:rPr>
-        <w:fldChar w:fldCharType="end"/>
+        <w:t>Rys</w:t>
       </w:r>
       <w:r>
         <w:rPr>
@@ -2819,7 +2586,13 @@
         <w:rPr>
           <w:lang w:val="pl-PL"/>
         </w:rPr>
-        <w:t xml:space="preserve">Rys </w:t>
+        <w:t>Rys</w:t>
+      </w:r>
+      <w:r>
+        <w:rPr>
+          <w:lang w:val="pl-PL"/>
+        </w:rPr>
+        <w:t>.</w:t>
       </w:r>
       <w:r>
         <w:rPr>
@@ -2831,7 +2604,7 @@
         <w:rPr>
           <w:lang w:val="pl-PL"/>
         </w:rPr>
-        <w:instrText xml:space="preserve"> STYLEREF 1 \s </w:instrText>
+        <w:instrText xml:space="preserve"> SEQ Rys \* ARABIC \s 1 </w:instrText>
       </w:r>
       <w:r>
         <w:rPr>
@@ -2841,12 +2614,10 @@
       </w:r>
       <w:r>
         <w:rPr>
-          <w:b/>
-          <w:bCs/>
           <w:noProof/>
           <w:lang w:val="pl-PL"/>
         </w:rPr>
-        <w:t>Błąd! W dokumencie nie ma tekstu o podanym stylu.</w:t>
+        <w:t>8</w:t>
       </w:r>
       <w:r>
         <w:rPr>
@@ -2858,40 +2629,6 @@
         <w:rPr>
           <w:lang w:val="pl-PL"/>
         </w:rPr>
-        <w:t>.</w:t>
-      </w:r>
-      <w:r>
-        <w:rPr>
-          <w:lang w:val="pl-PL"/>
-        </w:rPr>
-        <w:fldChar w:fldCharType="begin"/>
-      </w:r>
-      <w:r>
-        <w:rPr>
-          <w:lang w:val="pl-PL"/>
-        </w:rPr>
-        <w:instrText xml:space="preserve"> SEQ Rys \* ARABIC \s 1 </w:instrText>
-      </w:r>
-      <w:r>
-        <w:rPr>
-          <w:lang w:val="pl-PL"/>
-        </w:rPr>
-        <w:fldChar w:fldCharType="separate"/>
-      </w:r>
-      <w:r>
-        <w:rPr>
-          <w:noProof/>
-          <w:lang w:val="pl-PL"/>
-        </w:rPr>
-        <w:t>8</w:t>
-      </w:r>
-      <w:r>
-        <w:rPr>
-          <w:lang w:val="pl-PL"/>
-        </w:rPr>
-        <w:fldChar w:fldCharType="end"/>
-      </w:r>
-      <w:r>
         <w:t xml:space="preserve"> Tabela statyczna</w:t>
       </w:r>
     </w:p>
@@ -2904,7 +2641,9 @@
       <w:r>
         <w:rPr>
           <w:noProof/>
-        </w:rPr>
+          <w:lang w:val="pl-PL" w:eastAsia="pl-PL"/>
+        </w:rPr>
+        <w:lastRenderedPageBreak/>
         <w:drawing>
           <wp:inline distT="0" distB="0" distL="0" distR="0" wp14:anchorId="0EC3EFD3" wp14:editId="5DFF4193">
             <wp:extent cx="4124325" cy="1952625"/>
@@ -2960,12 +2699,21 @@
       <w:pPr>
         <w:pStyle w:val="Legenda"/>
         <w:jc w:val="center"/>
+        <w:rPr>
+          <w:lang w:val="pl-PL"/>
+        </w:rPr>
       </w:pPr>
       <w:r>
         <w:rPr>
           <w:lang w:val="pl-PL"/>
         </w:rPr>
-        <w:t xml:space="preserve">Rys </w:t>
+        <w:t>Rys</w:t>
+      </w:r>
+      <w:r>
+        <w:rPr>
+          <w:lang w:val="pl-PL"/>
+        </w:rPr>
+        <w:t>.</w:t>
       </w:r>
       <w:r>
         <w:rPr>
@@ -2977,7 +2725,7 @@
         <w:rPr>
           <w:lang w:val="pl-PL"/>
         </w:rPr>
-        <w:instrText xml:space="preserve"> STYLEREF 1 \s </w:instrText>
+        <w:instrText xml:space="preserve"> SEQ Rys \* ARABIC \s 1 </w:instrText>
       </w:r>
       <w:r>
         <w:rPr>
@@ -2987,12 +2735,10 @@
       </w:r>
       <w:r>
         <w:rPr>
-          <w:b/>
-          <w:bCs/>
           <w:noProof/>
           <w:lang w:val="pl-PL"/>
         </w:rPr>
-        <w:t>Błąd! W dokumencie nie ma tekstu o podanym stylu.</w:t>
+        <w:t>9</w:t>
       </w:r>
       <w:r>
         <w:rPr>
@@ -3004,41 +2750,19 @@
         <w:rPr>
           <w:lang w:val="pl-PL"/>
         </w:rPr>
-        <w:t>.</w:t>
-      </w:r>
-      <w:r>
-        <w:rPr>
-          <w:lang w:val="pl-PL"/>
-        </w:rPr>
-        <w:fldChar w:fldCharType="begin"/>
-      </w:r>
-      <w:r>
-        <w:rPr>
-          <w:lang w:val="pl-PL"/>
-        </w:rPr>
-        <w:instrText xml:space="preserve"> SEQ Rys \* ARABIC \s 1 </w:instrText>
-      </w:r>
-      <w:r>
-        <w:rPr>
-          <w:lang w:val="pl-PL"/>
-        </w:rPr>
-        <w:fldChar w:fldCharType="separate"/>
-      </w:r>
-      <w:r>
-        <w:rPr>
-          <w:noProof/>
-          <w:lang w:val="pl-PL"/>
-        </w:rPr>
-        <w:t>9</w:t>
-      </w:r>
-      <w:r>
-        <w:rPr>
-          <w:lang w:val="pl-PL"/>
-        </w:rPr>
-        <w:fldChar w:fldCharType="end"/>
-      </w:r>
-      <w:r>
-        <w:t xml:space="preserve"> Komponent odpowiadający za częśc CRUD projektu</w:t>
+        <w:t xml:space="preserve"> Komponent odpowiadający za </w:t>
+      </w:r>
+      <w:r>
+        <w:rPr>
+          <w:lang w:val="pl-PL"/>
+        </w:rPr>
+        <w:t>część</w:t>
+      </w:r>
+      <w:r>
+        <w:rPr>
+          <w:lang w:val="pl-PL"/>
+        </w:rPr>
+        <w:t xml:space="preserve"> CRUD projektu</w:t>
       </w:r>
     </w:p>
     <w:p>
@@ -3052,7 +2776,6 @@
           <w:noProof/>
           <w:lang w:val="pl-PL" w:eastAsia="pl-PL"/>
         </w:rPr>
-        <w:lastRenderedPageBreak/>
         <w:drawing>
           <wp:inline distT="0" distB="0" distL="0" distR="0" wp14:anchorId="1155AC9B" wp14:editId="64F101EE">
             <wp:extent cx="4454304" cy="2768600"/>
@@ -3111,12 +2834,21 @@
       <w:pPr>
         <w:pStyle w:val="Legenda"/>
         <w:jc w:val="center"/>
+        <w:rPr>
+          <w:lang w:val="pl-PL"/>
+        </w:rPr>
       </w:pPr>
       <w:r>
         <w:rPr>
           <w:lang w:val="pl-PL"/>
         </w:rPr>
-        <w:t xml:space="preserve">Rys </w:t>
+        <w:t>Rys</w:t>
+      </w:r>
+      <w:r>
+        <w:rPr>
+          <w:lang w:val="pl-PL"/>
+        </w:rPr>
+        <w:t>.</w:t>
       </w:r>
       <w:r>
         <w:rPr>
@@ -3128,7 +2860,7 @@
         <w:rPr>
           <w:lang w:val="pl-PL"/>
         </w:rPr>
-        <w:instrText xml:space="preserve"> STYLEREF 1 \s </w:instrText>
+        <w:instrText xml:space="preserve"> SEQ Rys \* ARABIC \s 1 </w:instrText>
       </w:r>
       <w:r>
         <w:rPr>
@@ -3138,12 +2870,10 @@
       </w:r>
       <w:r>
         <w:rPr>
-          <w:b/>
-          <w:bCs/>
           <w:noProof/>
           <w:lang w:val="pl-PL"/>
         </w:rPr>
-        <w:t>Błąd! W dokumencie nie ma tekstu o podanym stylu.</w:t>
+        <w:t>10</w:t>
       </w:r>
       <w:r>
         <w:rPr>
@@ -3155,41 +2885,19 @@
         <w:rPr>
           <w:lang w:val="pl-PL"/>
         </w:rPr>
-        <w:t>.</w:t>
-      </w:r>
-      <w:r>
-        <w:rPr>
-          <w:lang w:val="pl-PL"/>
-        </w:rPr>
-        <w:fldChar w:fldCharType="begin"/>
-      </w:r>
-      <w:r>
-        <w:rPr>
-          <w:lang w:val="pl-PL"/>
-        </w:rPr>
-        <w:instrText xml:space="preserve"> SEQ Rys \* ARABIC \s 1 </w:instrText>
-      </w:r>
-      <w:r>
-        <w:rPr>
-          <w:lang w:val="pl-PL"/>
-        </w:rPr>
-        <w:fldChar w:fldCharType="separate"/>
-      </w:r>
-      <w:r>
-        <w:rPr>
-          <w:noProof/>
-          <w:lang w:val="pl-PL"/>
-        </w:rPr>
-        <w:t>10</w:t>
-      </w:r>
-      <w:r>
-        <w:rPr>
-          <w:lang w:val="pl-PL"/>
-        </w:rPr>
-        <w:fldChar w:fldCharType="end"/>
-      </w:r>
-      <w:r>
-        <w:t xml:space="preserve"> Wyidok prezentujący zapytania do części back-end</w:t>
+        <w:t xml:space="preserve"> </w:t>
+      </w:r>
+      <w:r>
+        <w:rPr>
+          <w:lang w:val="pl-PL"/>
+        </w:rPr>
+        <w:t>Widok</w:t>
+      </w:r>
+      <w:r>
+        <w:rPr>
+          <w:lang w:val="pl-PL"/>
+        </w:rPr>
+        <w:t xml:space="preserve"> prezentujący zapytania do części back-end</w:t>
       </w:r>
     </w:p>
     <w:p>
@@ -3199,7 +2907,9 @@
       <w:r>
         <w:rPr>
           <w:noProof/>
-        </w:rPr>
+          <w:lang w:val="pl-PL" w:eastAsia="pl-PL"/>
+        </w:rPr>
+        <w:lastRenderedPageBreak/>
         <w:drawing>
           <wp:inline distT="0" distB="0" distL="0" distR="0" wp14:anchorId="5A5D4E19" wp14:editId="5C407025">
             <wp:extent cx="5760720" cy="2968625"/>
@@ -3264,12 +2974,21 @@
       <w:pPr>
         <w:pStyle w:val="Legenda"/>
         <w:jc w:val="center"/>
+        <w:rPr>
+          <w:lang w:val="pl-PL"/>
+        </w:rPr>
       </w:pPr>
       <w:r>
         <w:rPr>
           <w:lang w:val="pl-PL"/>
         </w:rPr>
-        <w:t xml:space="preserve">Rys </w:t>
+        <w:t>Rys</w:t>
+      </w:r>
+      <w:r>
+        <w:rPr>
+          <w:lang w:val="pl-PL"/>
+        </w:rPr>
+        <w:t>.</w:t>
       </w:r>
       <w:r>
         <w:rPr>
@@ -3281,7 +3000,7 @@
         <w:rPr>
           <w:lang w:val="pl-PL"/>
         </w:rPr>
-        <w:instrText xml:space="preserve"> STYLEREF 1 \s </w:instrText>
+        <w:instrText xml:space="preserve"> SEQ Rys \* ARABIC \s 1 </w:instrText>
       </w:r>
       <w:r>
         <w:rPr>
@@ -3291,12 +3010,10 @@
       </w:r>
       <w:r>
         <w:rPr>
-          <w:b/>
-          <w:bCs/>
           <w:noProof/>
           <w:lang w:val="pl-PL"/>
         </w:rPr>
-        <w:t>Błąd! W dokumencie nie ma tekstu o podanym stylu.</w:t>
+        <w:t>11</w:t>
       </w:r>
       <w:r>
         <w:rPr>
@@ -3308,41 +3025,19 @@
         <w:rPr>
           <w:lang w:val="pl-PL"/>
         </w:rPr>
-        <w:t>.</w:t>
-      </w:r>
-      <w:r>
-        <w:rPr>
-          <w:lang w:val="pl-PL"/>
-        </w:rPr>
-        <w:fldChar w:fldCharType="begin"/>
-      </w:r>
-      <w:r>
-        <w:rPr>
-          <w:lang w:val="pl-PL"/>
-        </w:rPr>
-        <w:instrText xml:space="preserve"> SEQ Rys \* ARABIC \s 1 </w:instrText>
-      </w:r>
-      <w:r>
-        <w:rPr>
-          <w:lang w:val="pl-PL"/>
-        </w:rPr>
-        <w:fldChar w:fldCharType="separate"/>
-      </w:r>
-      <w:r>
-        <w:rPr>
-          <w:noProof/>
-          <w:lang w:val="pl-PL"/>
-        </w:rPr>
-        <w:t>11</w:t>
-      </w:r>
-      <w:r>
-        <w:rPr>
-          <w:lang w:val="pl-PL"/>
-        </w:rPr>
-        <w:fldChar w:fldCharType="end"/>
-      </w:r>
-      <w:r>
-        <w:t xml:space="preserve"> Prezentacja częsci projektu napisanej w selenium</w:t>
+        <w:t xml:space="preserve"> Prezentacja </w:t>
+      </w:r>
+      <w:r>
+        <w:rPr>
+          <w:lang w:val="pl-PL"/>
+        </w:rPr>
+        <w:t>części</w:t>
+      </w:r>
+      <w:r>
+        <w:rPr>
+          <w:lang w:val="pl-PL"/>
+        </w:rPr>
+        <w:t xml:space="preserve"> projektu napisanej w selenium</w:t>
       </w:r>
     </w:p>
     <w:p>
@@ -3352,8 +3047,8 @@
       <w:r>
         <w:rPr>
           <w:noProof/>
-        </w:rPr>
-        <w:lastRenderedPageBreak/>
+          <w:lang w:val="pl-PL" w:eastAsia="pl-PL"/>
+        </w:rPr>
         <w:drawing>
           <wp:inline distT="0" distB="0" distL="0" distR="0" wp14:anchorId="6F34A5BE" wp14:editId="3D375AE4">
             <wp:extent cx="5760720" cy="3081020"/>
@@ -3417,12 +3112,22 @@
     <w:p>
       <w:pPr>
         <w:pStyle w:val="Legenda"/>
+        <w:jc w:val="center"/>
+        <w:rPr>
+          <w:lang w:val="pl-PL"/>
+        </w:rPr>
       </w:pPr>
       <w:r>
         <w:rPr>
           <w:lang w:val="pl-PL"/>
         </w:rPr>
-        <w:t xml:space="preserve">Rys </w:t>
+        <w:t>Rys</w:t>
+      </w:r>
+      <w:r>
+        <w:rPr>
+          <w:lang w:val="pl-PL"/>
+        </w:rPr>
+        <w:t>.</w:t>
       </w:r>
       <w:r>
         <w:rPr>
@@ -3434,7 +3139,7 @@
         <w:rPr>
           <w:lang w:val="pl-PL"/>
         </w:rPr>
-        <w:instrText xml:space="preserve"> STYLEREF 1 \s </w:instrText>
+        <w:instrText xml:space="preserve"> SEQ Rys \* ARABIC \s 1 </w:instrText>
       </w:r>
       <w:r>
         <w:rPr>
@@ -3444,12 +3149,10 @@
       </w:r>
       <w:r>
         <w:rPr>
-          <w:b/>
-          <w:bCs/>
           <w:noProof/>
           <w:lang w:val="pl-PL"/>
         </w:rPr>
-        <w:t>Błąd! W dokumencie nie ma tekstu o podanym stylu.</w:t>
+        <w:t>12</w:t>
       </w:r>
       <w:r>
         <w:rPr>
@@ -3461,40 +3164,6 @@
         <w:rPr>
           <w:lang w:val="pl-PL"/>
         </w:rPr>
-        <w:t>.</w:t>
-      </w:r>
-      <w:r>
-        <w:rPr>
-          <w:lang w:val="pl-PL"/>
-        </w:rPr>
-        <w:fldChar w:fldCharType="begin"/>
-      </w:r>
-      <w:r>
-        <w:rPr>
-          <w:lang w:val="pl-PL"/>
-        </w:rPr>
-        <w:instrText xml:space="preserve"> SEQ Rys \* ARABIC \s 1 </w:instrText>
-      </w:r>
-      <w:r>
-        <w:rPr>
-          <w:lang w:val="pl-PL"/>
-        </w:rPr>
-        <w:fldChar w:fldCharType="separate"/>
-      </w:r>
-      <w:r>
-        <w:rPr>
-          <w:noProof/>
-          <w:lang w:val="pl-PL"/>
-        </w:rPr>
-        <w:t>12</w:t>
-      </w:r>
-      <w:r>
-        <w:rPr>
-          <w:lang w:val="pl-PL"/>
-        </w:rPr>
-        <w:fldChar w:fldCharType="end"/>
-      </w:r>
-      <w:r>
         <w:t xml:space="preserve"> Prezentacja części back-end projektu przygotowaną w Spring Boot</w:t>
       </w:r>
     </w:p>
@@ -3509,6 +3178,7 @@
           <w:noProof/>
           <w:lang w:val="pl-PL" w:eastAsia="pl-PL"/>
         </w:rPr>
+        <w:lastRenderedPageBreak/>
         <w:drawing>
           <wp:inline distT="0" distB="0" distL="0" distR="0" wp14:anchorId="25847C20" wp14:editId="2EDBA67B">
             <wp:extent cx="3718631" cy="3476625"/>
@@ -3567,12 +3237,15 @@
       <w:pPr>
         <w:pStyle w:val="Legenda"/>
         <w:jc w:val="center"/>
+        <w:rPr>
+          <w:lang w:val="pl-PL"/>
+        </w:rPr>
       </w:pPr>
       <w:r>
         <w:rPr>
           <w:lang w:val="pl-PL"/>
         </w:rPr>
-        <w:t xml:space="preserve">Rys </w:t>
+        <w:t>Rys.</w:t>
       </w:r>
       <w:r>
         <w:fldChar w:fldCharType="begin"/>
@@ -3581,19 +3254,17 @@
         <w:rPr>
           <w:lang w:val="pl-PL"/>
         </w:rPr>
-        <w:instrText xml:space="preserve"> STYLEREF 1 \s </w:instrText>
+        <w:instrText xml:space="preserve"> SEQ Rys \* ARABIC \s 1 </w:instrText>
       </w:r>
       <w:r>
         <w:fldChar w:fldCharType="separate"/>
       </w:r>
       <w:r>
         <w:rPr>
-          <w:b/>
-          <w:bCs/>
           <w:noProof/>
           <w:lang w:val="pl-PL"/>
         </w:rPr>
-        <w:t>Błąd! W dokumencie nie ma tekstu o podanym stylu.</w:t>
+        <w:t>13</w:t>
       </w:r>
       <w:r>
         <w:fldChar w:fldCharType="end"/>
@@ -3602,50 +3273,28 @@
         <w:rPr>
           <w:lang w:val="pl-PL"/>
         </w:rPr>
-        <w:t>.</w:t>
-      </w:r>
-      <w:r>
-        <w:fldChar w:fldCharType="begin"/>
-      </w:r>
-      <w:r>
-        <w:rPr>
-          <w:lang w:val="pl-PL"/>
-        </w:rPr>
-        <w:instrText xml:space="preserve"> SEQ Rys \* ARABIC \s 1 </w:instrText>
-      </w:r>
-      <w:r>
-        <w:fldChar w:fldCharType="separate"/>
-      </w:r>
-      <w:r>
-        <w:rPr>
-          <w:noProof/>
-        </w:rPr>
-        <w:t>13</w:t>
-      </w:r>
-      <w:r>
-        <w:fldChar w:fldCharType="end"/>
-      </w:r>
-      <w:r>
-        <w:t>Przykładowe wyniki uzyskiwane za pomocą selenium</w:t>
+        <w:t xml:space="preserve">Przykładowe wyniki uzyskiwane za pomocą </w:t>
+      </w:r>
+      <w:r>
+        <w:rPr>
+          <w:lang w:val="pl-PL"/>
+        </w:rPr>
+        <w:t>Selenium</w:t>
       </w:r>
     </w:p>
     <w:p>
       <w:pPr>
-        <w:pStyle w:val="Akapitzlist"/>
+        <w:pStyle w:val="Nagwek1"/>
         <w:numPr>
           <w:ilvl w:val="0"/>
           <w:numId w:val="4"/>
         </w:numPr>
         <w:rPr>
-          <w:b/>
-          <w:bCs/>
           <w:lang w:val="pl-PL"/>
         </w:rPr>
       </w:pPr>
       <w:r>
         <w:rPr>
-          <w:b/>
-          <w:bCs/>
           <w:lang w:val="pl-PL"/>
         </w:rPr>
         <w:t>Uzyskane pomiary oraz wykresy</w:t>
@@ -3781,14 +3430,24 @@
                 <w:lang w:val="pl-PL" w:eastAsia="pl-PL"/>
               </w:rPr>
             </w:pPr>
-            <w:r>
-              <w:rPr>
-                <w:rFonts w:ascii="Calibri" w:eastAsia="Times New Roman" w:hAnsi="Calibri" w:cs="Calibri"/>
-                <w:color w:val="000000"/>
-                <w:lang w:val="pl-PL" w:eastAsia="pl-PL"/>
-              </w:rPr>
-              <w:t>React.js</w:t>
-            </w:r>
+            <w:proofErr w:type="spellStart"/>
+            <w:r>
+              <w:rPr>
+                <w:rFonts w:ascii="Calibri" w:eastAsia="Times New Roman" w:hAnsi="Calibri" w:cs="Calibri"/>
+                <w:color w:val="000000"/>
+                <w:lang w:val="pl-PL" w:eastAsia="pl-PL"/>
+              </w:rPr>
+              <w:t>React.</w:t>
+            </w:r>
+            <w:r>
+              <w:rPr>
+                <w:rFonts w:ascii="Calibri" w:eastAsia="Times New Roman" w:hAnsi="Calibri" w:cs="Calibri"/>
+                <w:color w:val="000000"/>
+                <w:lang w:val="pl-PL" w:eastAsia="pl-PL"/>
+              </w:rPr>
+              <w:t>Js</w:t>
+            </w:r>
+            <w:proofErr w:type="spellEnd"/>
           </w:p>
         </w:tc>
         <w:tc>
@@ -17159,6 +16818,7 @@
       <w:r>
         <w:rPr>
           <w:noProof/>
+          <w:lang w:val="pl-PL" w:eastAsia="pl-PL"/>
         </w:rPr>
         <w:drawing>
           <wp:inline distT="0" distB="0" distL="0" distR="0" wp14:anchorId="4A037871" wp14:editId="20DBB511">
@@ -17834,6 +17494,7 @@
       <w:r>
         <w:rPr>
           <w:noProof/>
+          <w:lang w:val="pl-PL" w:eastAsia="pl-PL"/>
         </w:rPr>
         <w:drawing>
           <wp:inline distT="0" distB="0" distL="0" distR="0" wp14:anchorId="7C379FF1" wp14:editId="7CFFCB65">
@@ -17867,21 +17528,17 @@
     </w:p>
     <w:p>
       <w:pPr>
-        <w:pStyle w:val="Akapitzlist"/>
+        <w:pStyle w:val="Nagwek1"/>
         <w:numPr>
           <w:ilvl w:val="0"/>
           <w:numId w:val="4"/>
         </w:numPr>
         <w:rPr>
-          <w:b/>
-          <w:bCs/>
           <w:lang w:val="pl-PL"/>
         </w:rPr>
       </w:pPr>
       <w:r>
         <w:rPr>
-          <w:b/>
-          <w:bCs/>
           <w:lang w:val="pl-PL"/>
         </w:rPr>
         <w:t>Wnioski</w:t>
@@ -17889,26 +17546,43 @@
     </w:p>
     <w:p>
       <w:pPr>
-        <w:ind w:left="360"/>
         <w:jc w:val="both"/>
         <w:rPr>
-          <w:i/>
           <w:iCs/>
           <w:lang w:val="pl-PL"/>
         </w:rPr>
       </w:pPr>
       <w:r>
         <w:rPr>
-          <w:i/>
           <w:iCs/>
           <w:lang w:val="pl-PL"/>
         </w:rPr>
-        <w:t xml:space="preserve">Na podstawie uzyskanych danych oraz wiedzy sporządźmy wnioski na temat frameworkow: Angular, Vue.js, React.js. </w:t>
+        <w:tab/>
+      </w:r>
+      <w:r>
+        <w:rPr>
+          <w:iCs/>
+          <w:lang w:val="pl-PL"/>
+        </w:rPr>
+        <w:t xml:space="preserve">Na podstawie uzyskanych danych oraz wiedzy sporządźmy wnioski na temat </w:t>
+      </w:r>
+      <w:r>
+        <w:rPr>
+          <w:iCs/>
+          <w:lang w:val="pl-PL"/>
+        </w:rPr>
+        <w:t>frameworków</w:t>
+      </w:r>
+      <w:r>
+        <w:rPr>
+          <w:iCs/>
+          <w:lang w:val="pl-PL"/>
+        </w:rPr>
+        <w:t xml:space="preserve">: Angular, Vue.js, React.js. </w:t>
       </w:r>
     </w:p>
     <w:p>
       <w:pPr>
-        <w:ind w:left="360" w:firstLine="348"/>
         <w:jc w:val="both"/>
         <w:rPr>
           <w:lang w:val="pl-PL"/>
@@ -17918,6 +17592,12 @@
         <w:rPr>
           <w:lang w:val="pl-PL"/>
         </w:rPr>
+        <w:tab/>
+      </w:r>
+      <w:r>
+        <w:rPr>
+          <w:lang w:val="pl-PL"/>
+        </w:rPr>
         <w:t xml:space="preserve">Jak widzimy wyniki przedstawiają przewagę Angular </w:t>
       </w:r>
       <w:r>
@@ -17942,13 +17622,13 @@
         <w:rPr>
           <w:lang w:val="pl-PL"/>
         </w:rPr>
-        <w:t xml:space="preserve"> Angular to pełnowartościowy framework do tworzenia oprogramowania nie </w:t>
-      </w:r>
-      <w:r>
-        <w:rPr>
-          <w:lang w:val="pl-PL"/>
-        </w:rPr>
-        <w:t>wymagający</w:t>
+        <w:t xml:space="preserve"> Angular to pełnowartościowy framework do tworzenia oprogramowania </w:t>
+      </w:r>
+      <w:r>
+        <w:rPr>
+          <w:lang w:val="pl-PL"/>
+        </w:rPr>
+        <w:t>niewymagający</w:t>
       </w:r>
       <w:r>
         <w:rPr>
@@ -17980,327 +17660,311 @@
         </w:rPr>
         <w:t xml:space="preserve"> on wręcz świetne wyniki w porównaniu do konkurencji. Niestety mała popularność oraz walka z narzędziami wspieranymi przez wielkie korporacje sprawia ze nie jest on tak często wykorzystywany jak React.js czy Angular. </w:t>
       </w:r>
-    </w:p>
-    <w:p>
-      <w:pPr>
-        <w:pStyle w:val="NormalnyWeb"/>
-        <w:ind w:left="360"/>
-        <w:jc w:val="both"/>
-        <w:rPr>
-          <w:rFonts w:asciiTheme="minorHAnsi" w:hAnsiTheme="minorHAnsi" w:cstheme="minorHAnsi"/>
-          <w:sz w:val="22"/>
-          <w:szCs w:val="22"/>
-        </w:rPr>
-      </w:pPr>
-      <w:r>
-        <w:rPr>
-          <w:rFonts w:asciiTheme="minorHAnsi" w:hAnsiTheme="minorHAnsi" w:cstheme="minorHAnsi"/>
-          <w:sz w:val="22"/>
-          <w:szCs w:val="22"/>
-        </w:rPr>
-        <w:t xml:space="preserve">Na przykładnie CRUD możemy wywnioskować że przy dużej ilości próbek ciągłe </w:t>
-      </w:r>
-      <w:r>
-        <w:rPr>
-          <w:rFonts w:asciiTheme="minorHAnsi" w:hAnsiTheme="minorHAnsi" w:cstheme="minorHAnsi"/>
-          <w:sz w:val="22"/>
-          <w:szCs w:val="22"/>
-        </w:rPr>
-        <w:t>porównanie</w:t>
-      </w:r>
-      <w:r>
-        <w:rPr>
-          <w:rFonts w:asciiTheme="minorHAnsi" w:hAnsiTheme="minorHAnsi" w:cstheme="minorHAnsi"/>
-          <w:sz w:val="22"/>
-          <w:szCs w:val="22"/>
-        </w:rPr>
-        <w:t xml:space="preserve"> drzewa DOM z wykorzystaniem Virtual DOM wpłynęło na uzyskanie gorszych wyników w porównaniu do Angular. Stan w React.js każdy komponent posiada swój stan, g</w:t>
-      </w:r>
-      <w:r>
-        <w:rPr>
-          <w:rFonts w:asciiTheme="minorHAnsi" w:hAnsiTheme="minorHAnsi" w:cstheme="minorHAnsi"/>
-          <w:sz w:val="22"/>
-          <w:szCs w:val="22"/>
-        </w:rPr>
-        <w:t xml:space="preserve">łówną wadą jest to, </w:t>
-      </w:r>
-      <w:r>
-        <w:rPr>
-          <w:rFonts w:asciiTheme="minorHAnsi" w:hAnsiTheme="minorHAnsi" w:cstheme="minorHAnsi"/>
-          <w:sz w:val="22"/>
-          <w:szCs w:val="22"/>
-        </w:rPr>
-        <w:lastRenderedPageBreak/>
-        <w:t>że stan globalny musi być przechowywany w wielu różnych częściach aplikacji, a dane są ręcznie przekazywane wokół różnych poziomów drzewa komponentów.</w:t>
-      </w:r>
-      <w:r>
-        <w:rPr>
-          <w:rFonts w:asciiTheme="minorHAnsi" w:hAnsiTheme="minorHAnsi" w:cstheme="minorHAnsi"/>
-          <w:sz w:val="22"/>
-          <w:szCs w:val="22"/>
-        </w:rPr>
-        <w:t xml:space="preserve"> </w:t>
-      </w:r>
-      <w:r>
-        <w:rPr>
-          <w:rFonts w:asciiTheme="minorHAnsi" w:hAnsiTheme="minorHAnsi" w:cstheme="minorHAnsi"/>
-          <w:sz w:val="22"/>
-          <w:szCs w:val="22"/>
-        </w:rPr>
-        <w:t>Angular wykorzystuje prawdziwy DOM, który aktualizuje całą strukturę drzewa, nawet jeśli zmiany miały miejsce w jednym elemencie. Prawdziwy DOM jest uważany za wolniejszy i mniej skuteczny niż wirtualny DOM.</w:t>
-      </w:r>
-      <w:r>
-        <w:rPr>
-          <w:rFonts w:asciiTheme="minorHAnsi" w:hAnsiTheme="minorHAnsi" w:cstheme="minorHAnsi"/>
-          <w:sz w:val="22"/>
-          <w:szCs w:val="22"/>
-        </w:rPr>
-        <w:t xml:space="preserve"> </w:t>
-      </w:r>
-      <w:r>
-        <w:rPr>
-          <w:rFonts w:asciiTheme="minorHAnsi" w:hAnsiTheme="minorHAnsi" w:cstheme="minorHAnsi"/>
-          <w:sz w:val="22"/>
-          <w:szCs w:val="22"/>
-        </w:rPr>
-        <w:t>Aby zrekompensować tę wadę, Angular wykorzystuje wykrywanie zmian w celu identyfikacji komponentów, które należy zmienić. Dlatego prawdziwy DOM w Angular działa równie skutecznie jak wirtualny DOM w React.</w:t>
-      </w:r>
-      <w:r>
-        <w:rPr>
-          <w:rFonts w:asciiTheme="minorHAnsi" w:hAnsiTheme="minorHAnsi" w:cstheme="minorHAnsi"/>
-          <w:sz w:val="22"/>
-          <w:szCs w:val="22"/>
-        </w:rPr>
-        <w:t xml:space="preserve"> Przez co również w tym przypadku mamy przewagę dla Angular. Być może pojście inną drogą w projekcie i </w:t>
-      </w:r>
-      <w:r>
-        <w:rPr>
-          <w:rFonts w:asciiTheme="minorHAnsi" w:hAnsiTheme="minorHAnsi" w:cstheme="minorHAnsi"/>
-          <w:sz w:val="22"/>
-          <w:szCs w:val="22"/>
-        </w:rPr>
-        <w:t>wykorzystanie</w:t>
-      </w:r>
-      <w:r>
-        <w:rPr>
-          <w:rFonts w:asciiTheme="minorHAnsi" w:hAnsiTheme="minorHAnsi" w:cstheme="minorHAnsi"/>
-          <w:sz w:val="22"/>
-          <w:szCs w:val="22"/>
-        </w:rPr>
-        <w:t xml:space="preserve"> innych zależności pisania aplikacji (wykorzystanie sposobu pisania aplikacji z </w:t>
-      </w:r>
-      <w:r>
-        <w:rPr>
-          <w:rFonts w:asciiTheme="minorHAnsi" w:hAnsiTheme="minorHAnsi" w:cstheme="minorHAnsi"/>
-          <w:sz w:val="22"/>
-          <w:szCs w:val="22"/>
-        </w:rPr>
-        <w:t>wykorzystanie</w:t>
-      </w:r>
-      <w:r>
-        <w:rPr>
-          <w:rFonts w:asciiTheme="minorHAnsi" w:hAnsiTheme="minorHAnsi" w:cstheme="minorHAnsi"/>
-          <w:sz w:val="22"/>
-          <w:szCs w:val="22"/>
-        </w:rPr>
-        <w:t xml:space="preserve"> React Hooks lub Redux oraz Thunk) React.js pozwoliłoby na osiagniecie </w:t>
-      </w:r>
-      <w:r>
-        <w:rPr>
-          <w:rFonts w:asciiTheme="minorHAnsi" w:hAnsiTheme="minorHAnsi" w:cstheme="minorHAnsi"/>
-          <w:sz w:val="22"/>
-          <w:szCs w:val="22"/>
-        </w:rPr>
-        <w:t>lepszych wyników</w:t>
-      </w:r>
-      <w:r>
-        <w:rPr>
-          <w:rFonts w:asciiTheme="minorHAnsi" w:hAnsiTheme="minorHAnsi" w:cstheme="minorHAnsi"/>
-          <w:sz w:val="22"/>
-          <w:szCs w:val="22"/>
-        </w:rPr>
-        <w:t>.</w:t>
-      </w:r>
-    </w:p>
-    <w:p>
-      <w:pPr>
-        <w:pStyle w:val="NormalnyWeb"/>
-        <w:ind w:left="360"/>
-        <w:jc w:val="both"/>
-        <w:rPr>
-          <w:rFonts w:asciiTheme="minorHAnsi" w:hAnsiTheme="minorHAnsi" w:cstheme="minorHAnsi"/>
-          <w:i/>
-          <w:iCs/>
-          <w:sz w:val="22"/>
-          <w:szCs w:val="22"/>
-        </w:rPr>
-      </w:pPr>
-      <w:r>
-        <w:rPr>
-          <w:rFonts w:asciiTheme="minorHAnsi" w:hAnsiTheme="minorHAnsi" w:cstheme="minorHAnsi"/>
-          <w:i/>
-          <w:iCs/>
-          <w:sz w:val="22"/>
-          <w:szCs w:val="22"/>
-        </w:rPr>
-        <w:t xml:space="preserve">Na potrzeby projektu poruszmy też temat dlaczego skoro Angular </w:t>
-      </w:r>
-      <w:r>
-        <w:rPr>
-          <w:rFonts w:asciiTheme="minorHAnsi" w:hAnsiTheme="minorHAnsi" w:cstheme="minorHAnsi"/>
-          <w:i/>
-          <w:iCs/>
-          <w:sz w:val="22"/>
-          <w:szCs w:val="22"/>
-        </w:rPr>
-        <w:t>oraz Vue.js są</w:t>
-      </w:r>
-      <w:r>
-        <w:rPr>
-          <w:rFonts w:asciiTheme="minorHAnsi" w:hAnsiTheme="minorHAnsi" w:cstheme="minorHAnsi"/>
-          <w:i/>
-          <w:iCs/>
-          <w:sz w:val="22"/>
-          <w:szCs w:val="22"/>
-        </w:rPr>
-        <w:t xml:space="preserve"> wydajniejsz</w:t>
-      </w:r>
-      <w:r>
-        <w:rPr>
-          <w:rFonts w:asciiTheme="minorHAnsi" w:hAnsiTheme="minorHAnsi" w:cstheme="minorHAnsi"/>
-          <w:i/>
-          <w:iCs/>
-          <w:sz w:val="22"/>
-          <w:szCs w:val="22"/>
-        </w:rPr>
-        <w:t>e</w:t>
-      </w:r>
-      <w:r>
-        <w:rPr>
-          <w:rFonts w:asciiTheme="minorHAnsi" w:hAnsiTheme="minorHAnsi" w:cstheme="minorHAnsi"/>
-          <w:i/>
-          <w:iCs/>
-          <w:sz w:val="22"/>
-          <w:szCs w:val="22"/>
-        </w:rPr>
-        <w:t xml:space="preserve"> to React.js jest równie popularny? </w:t>
-      </w:r>
-    </w:p>
-    <w:p>
-      <w:pPr>
-        <w:pStyle w:val="NormalnyWeb"/>
-        <w:ind w:left="360"/>
-        <w:jc w:val="both"/>
-        <w:rPr>
-          <w:rFonts w:asciiTheme="minorHAnsi" w:hAnsiTheme="minorHAnsi" w:cstheme="minorHAnsi"/>
-          <w:sz w:val="22"/>
-          <w:szCs w:val="22"/>
-        </w:rPr>
-      </w:pPr>
-      <w:r>
-        <w:rPr>
-          <w:rFonts w:asciiTheme="minorHAnsi" w:hAnsiTheme="minorHAnsi" w:cstheme="minorHAnsi"/>
-          <w:sz w:val="22"/>
-          <w:szCs w:val="22"/>
-        </w:rPr>
-        <w:t>Spowodowane jest to krzywą uczenia się danego narzędzia oraz dostępności do materiałów dodatkowych. Angular jest narzędziem posiadającym wysoki próg wejścia istnieje tutaj wiele niepotrzebnych składni a poznanie związanych z nim pojęć zajmuje więcej czasu niż w przypadku React.js. Kolejnym elementem przemawiającym na rzecz React.js jest to że m</w:t>
-      </w:r>
-      <w:r>
-        <w:rPr>
-          <w:rFonts w:asciiTheme="minorHAnsi" w:hAnsiTheme="minorHAnsi" w:cstheme="minorHAnsi"/>
-          <w:sz w:val="22"/>
-          <w:szCs w:val="22"/>
-        </w:rPr>
-        <w:t xml:space="preserve">imo że TypeScript bardzo przypomina JavaScript, jego nauka zajmuje trochę czasu. Ponieważ środowisko jest stale </w:t>
-      </w:r>
-      <w:r>
-        <w:rPr>
-          <w:rFonts w:asciiTheme="minorHAnsi" w:hAnsiTheme="minorHAnsi" w:cstheme="minorHAnsi"/>
-          <w:sz w:val="22"/>
-          <w:szCs w:val="22"/>
-        </w:rPr>
-        <w:t>aktualizowane, programista musi włożyć dodatkowy wysiłek w naukę.</w:t>
-      </w:r>
-      <w:r>
-        <w:rPr>
-          <w:rFonts w:asciiTheme="minorHAnsi" w:hAnsiTheme="minorHAnsi" w:cstheme="minorHAnsi"/>
-          <w:sz w:val="22"/>
-          <w:szCs w:val="22"/>
-        </w:rPr>
-        <w:t xml:space="preserve"> Ale posiada on zalety o których też trzeba powiedzieć czyli jak wcześniej wspominano jest on frameworkiem. Posiada zaktualizowane wersje oprogramowania aby nadążać za konkurentem. </w:t>
-      </w:r>
-      <w:r>
-        <w:rPr>
-          <w:rFonts w:asciiTheme="minorHAnsi" w:hAnsiTheme="minorHAnsi" w:cstheme="minorHAnsi"/>
-          <w:sz w:val="22"/>
-          <w:szCs w:val="22"/>
-        </w:rPr>
-        <w:t>Na przykład, chociaż uważano, że React wygrał z powodu wirtualnego DOM, Angular wyrównał wynik, wdrażając wykrywanie zmian.</w:t>
-      </w:r>
-      <w:r>
-        <w:t xml:space="preserve"> </w:t>
-      </w:r>
-      <w:r>
-        <w:rPr>
-          <w:rFonts w:asciiTheme="minorHAnsi" w:hAnsiTheme="minorHAnsi" w:cstheme="minorHAnsi"/>
-          <w:sz w:val="22"/>
-          <w:szCs w:val="22"/>
-        </w:rPr>
-        <w:t>Chociaż Angular był uważany za zwycięzcę, ponieważ został opracowany przez tak autorytatywną firmę jak Google, ogromna oddana społeczność React w pełni zrekompensowała reputację Google i upodobniła React do Angulara.</w:t>
-      </w:r>
-    </w:p>
-    <w:p>
-      <w:pPr>
-        <w:pStyle w:val="NormalnyWeb"/>
-        <w:ind w:firstLine="360"/>
-        <w:jc w:val="both"/>
-        <w:rPr>
-          <w:rFonts w:asciiTheme="minorHAnsi" w:hAnsiTheme="minorHAnsi" w:cstheme="minorHAnsi"/>
-          <w:sz w:val="22"/>
-          <w:szCs w:val="22"/>
-        </w:rPr>
-      </w:pPr>
-      <w:r>
-        <w:rPr>
-          <w:rFonts w:asciiTheme="minorHAnsi" w:hAnsiTheme="minorHAnsi" w:cstheme="minorHAnsi"/>
-          <w:sz w:val="22"/>
-          <w:szCs w:val="22"/>
-        </w:rPr>
-        <w:t xml:space="preserve">Podsumowując uzyskane przez nas wyniki przemawiają za wykorzystywaniem Vue ze względu na wydajność. Ewidetnie wyniki uzyskiwane przez ten framework są lepsze w porównaniu do konkurencji. Niestety wsparcie takiej korporacji jak Google sprawia ze to właśnie Angular jest frameworkiem najczęściej wykorzystywanym przez firmy programistyczne. </w:t>
-      </w:r>
-    </w:p>
-    <w:p>
-      <w:pPr>
-        <w:pStyle w:val="NormalnyWeb"/>
-        <w:ind w:left="360"/>
-        <w:jc w:val="both"/>
-        <w:rPr>
-          <w:rFonts w:asciiTheme="minorHAnsi" w:hAnsiTheme="minorHAnsi" w:cstheme="minorHAnsi"/>
-          <w:sz w:val="22"/>
-          <w:szCs w:val="22"/>
-        </w:rPr>
-      </w:pPr>
     </w:p>
     <w:p>
       <w:pPr>
         <w:pStyle w:val="NormalnyWeb"/>
         <w:jc w:val="both"/>
+        <w:rPr>
+          <w:rFonts w:asciiTheme="minorHAnsi" w:hAnsiTheme="minorHAnsi" w:cstheme="minorHAnsi"/>
+          <w:sz w:val="22"/>
+          <w:szCs w:val="22"/>
+        </w:rPr>
       </w:pPr>
+      <w:r>
+        <w:rPr>
+          <w:rFonts w:asciiTheme="minorHAnsi" w:hAnsiTheme="minorHAnsi" w:cstheme="minorHAnsi"/>
+          <w:sz w:val="22"/>
+          <w:szCs w:val="22"/>
+        </w:rPr>
+        <w:tab/>
+      </w:r>
+      <w:r>
+        <w:rPr>
+          <w:rFonts w:asciiTheme="minorHAnsi" w:hAnsiTheme="minorHAnsi" w:cstheme="minorHAnsi"/>
+          <w:sz w:val="22"/>
+          <w:szCs w:val="22"/>
+        </w:rPr>
+        <w:t xml:space="preserve">Na przykładnie CRUD możemy wywnioskować że przy dużej ilości próbek ciągłe </w:t>
+      </w:r>
+      <w:r>
+        <w:rPr>
+          <w:rFonts w:asciiTheme="minorHAnsi" w:hAnsiTheme="minorHAnsi" w:cstheme="minorHAnsi"/>
+          <w:sz w:val="22"/>
+          <w:szCs w:val="22"/>
+        </w:rPr>
+        <w:t>porównanie</w:t>
+      </w:r>
+      <w:r>
+        <w:rPr>
+          <w:rFonts w:asciiTheme="minorHAnsi" w:hAnsiTheme="minorHAnsi" w:cstheme="minorHAnsi"/>
+          <w:sz w:val="22"/>
+          <w:szCs w:val="22"/>
+        </w:rPr>
+        <w:t xml:space="preserve"> drzewa DOM z wykorzystaniem Virtual DOM wpłynęło na uzyskanie gorszych wyników w porównaniu do Angular. Stan w React.js każdy komponent posiada swój stan, główną wadą jest to, że stan globalny </w:t>
+      </w:r>
+      <w:r>
+        <w:rPr>
+          <w:rFonts w:asciiTheme="minorHAnsi" w:hAnsiTheme="minorHAnsi" w:cstheme="minorHAnsi"/>
+          <w:sz w:val="22"/>
+          <w:szCs w:val="22"/>
+        </w:rPr>
+        <w:lastRenderedPageBreak/>
+        <w:t xml:space="preserve">musi być przechowywany w wielu różnych częściach aplikacji, a dane są ręcznie przekazywane wokół różnych poziomów drzewa komponentów. </w:t>
+      </w:r>
+      <w:r>
+        <w:rPr>
+          <w:rFonts w:asciiTheme="minorHAnsi" w:hAnsiTheme="minorHAnsi" w:cstheme="minorHAnsi"/>
+          <w:sz w:val="22"/>
+          <w:szCs w:val="22"/>
+        </w:rPr>
+        <w:t xml:space="preserve">Angular wykorzystuje prawdziwy DOM, który aktualizuje całą strukturę drzewa, nawet jeśli zmiany miały miejsce w jednym elemencie. Prawdziwy DOM jest uważany za wolniejszy i mniej skuteczny niż wirtualny DOM. Aby zrekompensować tę wadę, Angular wykorzystuje wykrywanie zmian w celu identyfikacji komponentów, które należy zmienić. Dlatego prawdziwy DOM w Angular działa równie skutecznie jak wirtualny DOM w React. Przez co również w tym przypadku mamy przewagę dla Angular. Być może </w:t>
+      </w:r>
+      <w:r>
+        <w:rPr>
+          <w:rFonts w:asciiTheme="minorHAnsi" w:hAnsiTheme="minorHAnsi" w:cstheme="minorHAnsi"/>
+          <w:sz w:val="22"/>
+          <w:szCs w:val="22"/>
+        </w:rPr>
+        <w:t>pójście</w:t>
+      </w:r>
+      <w:r>
+        <w:rPr>
+          <w:rFonts w:asciiTheme="minorHAnsi" w:hAnsiTheme="minorHAnsi" w:cstheme="minorHAnsi"/>
+          <w:sz w:val="22"/>
+          <w:szCs w:val="22"/>
+        </w:rPr>
+        <w:t xml:space="preserve"> inną drogą w projekcie i </w:t>
+      </w:r>
+      <w:r>
+        <w:rPr>
+          <w:rFonts w:asciiTheme="minorHAnsi" w:hAnsiTheme="minorHAnsi" w:cstheme="minorHAnsi"/>
+          <w:sz w:val="22"/>
+          <w:szCs w:val="22"/>
+        </w:rPr>
+        <w:t>wykorzystanie</w:t>
+      </w:r>
+      <w:r>
+        <w:rPr>
+          <w:rFonts w:asciiTheme="minorHAnsi" w:hAnsiTheme="minorHAnsi" w:cstheme="minorHAnsi"/>
+          <w:sz w:val="22"/>
+          <w:szCs w:val="22"/>
+        </w:rPr>
+        <w:t xml:space="preserve"> innych zależności pisania aplikacji (wykorzystanie sposobu pisania aplikacji z </w:t>
+      </w:r>
+      <w:r>
+        <w:rPr>
+          <w:rFonts w:asciiTheme="minorHAnsi" w:hAnsiTheme="minorHAnsi" w:cstheme="minorHAnsi"/>
+          <w:sz w:val="22"/>
+          <w:szCs w:val="22"/>
+        </w:rPr>
+        <w:t>wykorzystanie</w:t>
+      </w:r>
+      <w:r>
+        <w:rPr>
+          <w:rFonts w:asciiTheme="minorHAnsi" w:hAnsiTheme="minorHAnsi" w:cstheme="minorHAnsi"/>
+          <w:sz w:val="22"/>
+          <w:szCs w:val="22"/>
+        </w:rPr>
+        <w:t xml:space="preserve"> React Hooks lub Redux oraz Thunk) React.js pozwoliłoby na </w:t>
+      </w:r>
+      <w:r>
+        <w:rPr>
+          <w:rFonts w:asciiTheme="minorHAnsi" w:hAnsiTheme="minorHAnsi" w:cstheme="minorHAnsi"/>
+          <w:sz w:val="22"/>
+          <w:szCs w:val="22"/>
+        </w:rPr>
+        <w:t>osiągniecie</w:t>
+      </w:r>
+      <w:bookmarkStart w:id="0" w:name="_GoBack"/>
+      <w:bookmarkEnd w:id="0"/>
+      <w:r>
+        <w:rPr>
+          <w:rFonts w:asciiTheme="minorHAnsi" w:hAnsiTheme="minorHAnsi" w:cstheme="minorHAnsi"/>
+          <w:sz w:val="22"/>
+          <w:szCs w:val="22"/>
+        </w:rPr>
+        <w:t xml:space="preserve"> </w:t>
+      </w:r>
+      <w:r>
+        <w:rPr>
+          <w:rFonts w:asciiTheme="minorHAnsi" w:hAnsiTheme="minorHAnsi" w:cstheme="minorHAnsi"/>
+          <w:sz w:val="22"/>
+          <w:szCs w:val="22"/>
+        </w:rPr>
+        <w:t>lepszych wyników</w:t>
+      </w:r>
+      <w:r>
+        <w:rPr>
+          <w:rFonts w:asciiTheme="minorHAnsi" w:hAnsiTheme="minorHAnsi" w:cstheme="minorHAnsi"/>
+          <w:sz w:val="22"/>
+          <w:szCs w:val="22"/>
+        </w:rPr>
+        <w:t>.</w:t>
+      </w:r>
     </w:p>
     <w:p>
       <w:pPr>
         <w:pStyle w:val="NormalnyWeb"/>
         <w:jc w:val="both"/>
+        <w:rPr>
+          <w:rFonts w:asciiTheme="minorHAnsi" w:hAnsiTheme="minorHAnsi" w:cstheme="minorHAnsi"/>
+          <w:iCs/>
+          <w:sz w:val="22"/>
+          <w:szCs w:val="22"/>
+        </w:rPr>
       </w:pPr>
+      <w:r>
+        <w:rPr>
+          <w:rFonts w:asciiTheme="minorHAnsi" w:hAnsiTheme="minorHAnsi" w:cstheme="minorHAnsi"/>
+          <w:iCs/>
+          <w:sz w:val="22"/>
+          <w:szCs w:val="22"/>
+        </w:rPr>
+        <w:tab/>
+      </w:r>
+      <w:r>
+        <w:rPr>
+          <w:rFonts w:asciiTheme="minorHAnsi" w:hAnsiTheme="minorHAnsi" w:cstheme="minorHAnsi"/>
+          <w:iCs/>
+          <w:sz w:val="22"/>
+          <w:szCs w:val="22"/>
+        </w:rPr>
+        <w:t xml:space="preserve">Na potrzeby projektu poruszmy też temat dlaczego skoro Angular </w:t>
+      </w:r>
+      <w:r>
+        <w:rPr>
+          <w:rFonts w:asciiTheme="minorHAnsi" w:hAnsiTheme="minorHAnsi" w:cstheme="minorHAnsi"/>
+          <w:iCs/>
+          <w:sz w:val="22"/>
+          <w:szCs w:val="22"/>
+        </w:rPr>
+        <w:t>oraz Vue.js są</w:t>
+      </w:r>
+      <w:r>
+        <w:rPr>
+          <w:rFonts w:asciiTheme="minorHAnsi" w:hAnsiTheme="minorHAnsi" w:cstheme="minorHAnsi"/>
+          <w:iCs/>
+          <w:sz w:val="22"/>
+          <w:szCs w:val="22"/>
+        </w:rPr>
+        <w:t xml:space="preserve"> wydajniejsz</w:t>
+      </w:r>
+      <w:r>
+        <w:rPr>
+          <w:rFonts w:asciiTheme="minorHAnsi" w:hAnsiTheme="minorHAnsi" w:cstheme="minorHAnsi"/>
+          <w:iCs/>
+          <w:sz w:val="22"/>
+          <w:szCs w:val="22"/>
+        </w:rPr>
+        <w:t>e</w:t>
+      </w:r>
+      <w:r>
+        <w:rPr>
+          <w:rFonts w:asciiTheme="minorHAnsi" w:hAnsiTheme="minorHAnsi" w:cstheme="minorHAnsi"/>
+          <w:iCs/>
+          <w:sz w:val="22"/>
+          <w:szCs w:val="22"/>
+        </w:rPr>
+        <w:t xml:space="preserve"> to React.js jest równie popularny? </w:t>
+      </w:r>
     </w:p>
     <w:p>
       <w:pPr>
-        <w:ind w:left="360" w:firstLine="348"/>
+        <w:pStyle w:val="NormalnyWeb"/>
         <w:jc w:val="both"/>
         <w:rPr>
-          <w:lang w:val="pl-PL"/>
+          <w:rFonts w:asciiTheme="minorHAnsi" w:hAnsiTheme="minorHAnsi" w:cstheme="minorHAnsi"/>
+          <w:sz w:val="22"/>
+          <w:szCs w:val="22"/>
         </w:rPr>
       </w:pPr>
+      <w:r>
+        <w:rPr>
+          <w:rFonts w:asciiTheme="minorHAnsi" w:hAnsiTheme="minorHAnsi" w:cstheme="minorHAnsi"/>
+          <w:sz w:val="22"/>
+          <w:szCs w:val="22"/>
+        </w:rPr>
+        <w:tab/>
+      </w:r>
+      <w:r>
+        <w:rPr>
+          <w:rFonts w:asciiTheme="minorHAnsi" w:hAnsiTheme="minorHAnsi" w:cstheme="minorHAnsi"/>
+          <w:sz w:val="22"/>
+          <w:szCs w:val="22"/>
+        </w:rPr>
+        <w:t xml:space="preserve">Spowodowane jest to krzywą uczenia się danego narzędzia oraz dostępności do materiałów dodatkowych. Angular jest narzędziem posiadającym wysoki próg wejścia istnieje tutaj wiele niepotrzebnych składni a poznanie związanych z nim pojęć zajmuje więcej czasu niż w przypadku React.js. Kolejnym elementem przemawiającym na rzecz React.js jest to że mimo że TypeScript bardzo przypomina JavaScript, jego nauka zajmuje trochę czasu. Ponieważ środowisko jest stale </w:t>
+      </w:r>
+      <w:r>
+        <w:rPr>
+          <w:rFonts w:asciiTheme="minorHAnsi" w:hAnsiTheme="minorHAnsi" w:cstheme="minorHAnsi"/>
+          <w:sz w:val="22"/>
+          <w:szCs w:val="22"/>
+        </w:rPr>
+        <w:t>aktualizowane, programista musi włożyć dodatkowy wysiłek w naukę.</w:t>
+      </w:r>
+      <w:r>
+        <w:rPr>
+          <w:rFonts w:asciiTheme="minorHAnsi" w:hAnsiTheme="minorHAnsi" w:cstheme="minorHAnsi"/>
+          <w:sz w:val="22"/>
+          <w:szCs w:val="22"/>
+        </w:rPr>
+        <w:t xml:space="preserve"> Ale posiada on zalety o których też trzeba powiedzieć czyli jak wcześniej wspominano jest on frameworkiem. Posiada zaktualizowane wersje oprogramowania aby nadążać za konkurentem. Na przykład, chociaż uważano, że React wygrał z powodu wirtualnego DOM, Angular wyrównał wynik, wdrażając wykrywanie zmian.</w:t>
+      </w:r>
+      <w:r>
+        <w:t xml:space="preserve"> </w:t>
+      </w:r>
+      <w:r>
+        <w:rPr>
+          <w:rFonts w:asciiTheme="minorHAnsi" w:hAnsiTheme="minorHAnsi" w:cstheme="minorHAnsi"/>
+          <w:sz w:val="22"/>
+          <w:szCs w:val="22"/>
+        </w:rPr>
+        <w:t>Chociaż Angular był uważany za zwycięzcę, ponieważ został opracowany przez tak autorytatywną firmę jak Google, ogromna oddana społeczność React w pełni zrekompensowała reputację Google i upodobniła React do Angulara.</w:t>
+      </w:r>
+    </w:p>
+    <w:p>
+      <w:pPr>
+        <w:pStyle w:val="NormalnyWeb"/>
+        <w:jc w:val="both"/>
+        <w:rPr>
+          <w:rFonts w:asciiTheme="minorHAnsi" w:hAnsiTheme="minorHAnsi" w:cstheme="minorHAnsi"/>
+          <w:sz w:val="22"/>
+          <w:szCs w:val="22"/>
+        </w:rPr>
+      </w:pPr>
+      <w:r>
+        <w:rPr>
+          <w:rFonts w:asciiTheme="minorHAnsi" w:hAnsiTheme="minorHAnsi" w:cstheme="minorHAnsi"/>
+          <w:sz w:val="22"/>
+          <w:szCs w:val="22"/>
+        </w:rPr>
+        <w:tab/>
+      </w:r>
+      <w:r>
+        <w:rPr>
+          <w:rFonts w:asciiTheme="minorHAnsi" w:hAnsiTheme="minorHAnsi" w:cstheme="minorHAnsi"/>
+          <w:sz w:val="22"/>
+          <w:szCs w:val="22"/>
+        </w:rPr>
+        <w:t xml:space="preserve">Podsumowując uzyskane przez nas wyniki przemawiają za wykorzystywaniem Vue ze względu na wydajność. </w:t>
+      </w:r>
+      <w:r>
+        <w:rPr>
+          <w:rFonts w:asciiTheme="minorHAnsi" w:hAnsiTheme="minorHAnsi" w:cstheme="minorHAnsi"/>
+          <w:sz w:val="22"/>
+          <w:szCs w:val="22"/>
+        </w:rPr>
+        <w:t>Ewidentnie</w:t>
+      </w:r>
+      <w:r>
+        <w:rPr>
+          <w:rFonts w:asciiTheme="minorHAnsi" w:hAnsiTheme="minorHAnsi" w:cstheme="minorHAnsi"/>
+          <w:sz w:val="22"/>
+          <w:szCs w:val="22"/>
+        </w:rPr>
+        <w:t xml:space="preserve"> wyniki uzyskiwane przez ten framework są lepsze w porównaniu do konkurencji. Niestety wsparcie takiej korporacji jak Google sprawia ze to właśnie Angular jest frameworkiem najczęściej wykorzystywanym przez firmy programistyczne. </w:t>
+      </w:r>
     </w:p>
     <w:sectPr>
       <w:pgSz w:w="11906" w:h="16838"/>
@@ -18313,7 +17977,7 @@
 </file>
 
 <file path=word/numbering.xml><?xml version="1.0" encoding="utf-8"?>
-<w:numbering xmlns:wpc="http://schemas.microsoft.com/office/word/2010/wordprocessingCanvas" xmlns:cx="http://schemas.microsoft.com/office/drawing/2014/chartex" xmlns:cx1="http://schemas.microsoft.com/office/drawing/2015/9/8/chartex" xmlns:cx2="http://schemas.microsoft.com/office/drawing/2015/10/21/chartex" xmlns:cx3="http://schemas.microsoft.com/office/drawing/2016/5/9/chartex" xmlns:cx4="http://schemas.microsoft.com/office/drawing/2016/5/10/chartex" xmlns:cx5="http://schemas.microsoft.com/office/drawing/2016/5/11/chartex" xmlns:cx6="http://schemas.microsoft.com/office/drawing/2016/5/12/chartex" xmlns:cx7="http://schemas.microsoft.com/office/drawing/2016/5/13/chartex" xmlns:cx8="http://schemas.microsoft.com/office/drawing/2016/5/14/chartex" xmlns:mc="http://schemas.openxmlformats.org/markup-compatibility/2006" xmlns:aink="http://schemas.microsoft.com/office/drawing/2016/ink" xmlns:am3d="http://schemas.microsoft.com/office/drawing/2017/model3d" xmlns:o="urn:schemas-microsoft-com:office:office" xmlns:r="http://schemas.openxmlformats.org/officeDocument/2006/relationships" xmlns:m="http://schemas.openxmlformats.org/officeDocument/2006/math" xmlns:v="urn:schemas-microsoft-com:vml" xmlns:wp14="http://schemas.microsoft.com/office/word/2010/wordprocessingDrawing" xmlns:wp="http://schemas.openxmlformats.org/drawingml/2006/wordprocessingDrawing" xmlns:w10="urn:schemas-microsoft-com:office:word" xmlns:w="http://schemas.openxmlformats.org/wordprocessingml/2006/main" xmlns:w14="http://schemas.microsoft.com/office/word/2010/wordml" xmlns:w15="http://schemas.microsoft.com/office/word/2012/wordml" xmlns:w16cex="http://schemas.microsoft.com/office/word/2018/wordml/cex" xmlns:w16cid="http://schemas.microsoft.com/office/word/2016/wordml/cid" xmlns:w16="http://schemas.microsoft.com/office/word/2018/wordml" xmlns:w16se="http://schemas.microsoft.com/office/word/2015/wordml/symex" xmlns:wpg="http://schemas.microsoft.com/office/word/2010/wordprocessingGroup" xmlns:wpi="http://schemas.microsoft.com/office/word/2010/wordprocessingInk" xmlns:wne="http://schemas.microsoft.com/office/word/2006/wordml" xmlns:wps="http://schemas.microsoft.com/office/word/2010/wordprocessingShape" mc:Ignorable="w14 w15 w16se w16cid w16 w16cex wp14">
+<w:numbering xmlns:wpc="http://schemas.microsoft.com/office/word/2010/wordprocessingCanvas" xmlns:cx="http://schemas.microsoft.com/office/drawing/2014/chartex" xmlns:cx1="http://schemas.microsoft.com/office/drawing/2015/9/8/chartex" xmlns:mc="http://schemas.openxmlformats.org/markup-compatibility/2006" xmlns:o="urn:schemas-microsoft-com:office:office" xmlns:r="http://schemas.openxmlformats.org/officeDocument/2006/relationships" xmlns:m="http://schemas.openxmlformats.org/officeDocument/2006/math" xmlns:v="urn:schemas-microsoft-com:vml" xmlns:wp14="http://schemas.microsoft.com/office/word/2010/wordprocessingDrawing" xmlns:wp="http://schemas.openxmlformats.org/drawingml/2006/wordprocessingDrawing" xmlns:w10="urn:schemas-microsoft-com:office:word" xmlns:w="http://schemas.openxmlformats.org/wordprocessingml/2006/main" xmlns:w14="http://schemas.microsoft.com/office/word/2010/wordml" xmlns:w15="http://schemas.microsoft.com/office/word/2012/wordml" xmlns:w16se="http://schemas.microsoft.com/office/word/2015/wordml/symex" xmlns:wpg="http://schemas.microsoft.com/office/word/2010/wordprocessingGroup" xmlns:wpi="http://schemas.microsoft.com/office/word/2010/wordprocessingInk" xmlns:wne="http://schemas.microsoft.com/office/word/2006/wordml" xmlns:wps="http://schemas.microsoft.com/office/word/2010/wordprocessingShape" mc:Ignorable="w14 w15 w16se wp14">
   <w:abstractNum w:abstractNumId="0" w15:restartNumberingAfterBreak="0">
     <w:nsid w:val="091926BB"/>
     <w:multiLevelType w:val="multilevel"/>
@@ -18487,6 +18151,436 @@
     </w:lvl>
   </w:abstractNum>
   <w:abstractNum w:abstractNumId="2" w15:restartNumberingAfterBreak="0">
+    <w:nsid w:val="21E91C42"/>
+    <w:multiLevelType w:val="multilevel"/>
+    <w:tmpl w:val="0415001F"/>
+    <w:lvl w:ilvl="0">
+      <w:start w:val="1"/>
+      <w:numFmt w:val="decimal"/>
+      <w:lvlText w:val="%1."/>
+      <w:lvlJc w:val="left"/>
+      <w:pPr>
+        <w:ind w:left="360" w:hanging="360"/>
+      </w:pPr>
+    </w:lvl>
+    <w:lvl w:ilvl="1">
+      <w:start w:val="1"/>
+      <w:numFmt w:val="decimal"/>
+      <w:lvlText w:val="%1.%2."/>
+      <w:lvlJc w:val="left"/>
+      <w:pPr>
+        <w:ind w:left="792" w:hanging="432"/>
+      </w:pPr>
+    </w:lvl>
+    <w:lvl w:ilvl="2">
+      <w:start w:val="1"/>
+      <w:numFmt w:val="decimal"/>
+      <w:lvlText w:val="%1.%2.%3."/>
+      <w:lvlJc w:val="left"/>
+      <w:pPr>
+        <w:ind w:left="1224" w:hanging="504"/>
+      </w:pPr>
+    </w:lvl>
+    <w:lvl w:ilvl="3">
+      <w:start w:val="1"/>
+      <w:numFmt w:val="decimal"/>
+      <w:lvlText w:val="%1.%2.%3.%4."/>
+      <w:lvlJc w:val="left"/>
+      <w:pPr>
+        <w:ind w:left="1728" w:hanging="648"/>
+      </w:pPr>
+    </w:lvl>
+    <w:lvl w:ilvl="4">
+      <w:start w:val="1"/>
+      <w:numFmt w:val="decimal"/>
+      <w:lvlText w:val="%1.%2.%3.%4.%5."/>
+      <w:lvlJc w:val="left"/>
+      <w:pPr>
+        <w:ind w:left="2232" w:hanging="792"/>
+      </w:pPr>
+    </w:lvl>
+    <w:lvl w:ilvl="5">
+      <w:start w:val="1"/>
+      <w:numFmt w:val="decimal"/>
+      <w:lvlText w:val="%1.%2.%3.%4.%5.%6."/>
+      <w:lvlJc w:val="left"/>
+      <w:pPr>
+        <w:ind w:left="2736" w:hanging="936"/>
+      </w:pPr>
+    </w:lvl>
+    <w:lvl w:ilvl="6">
+      <w:start w:val="1"/>
+      <w:numFmt w:val="decimal"/>
+      <w:lvlText w:val="%1.%2.%3.%4.%5.%6.%7."/>
+      <w:lvlJc w:val="left"/>
+      <w:pPr>
+        <w:ind w:left="3240" w:hanging="1080"/>
+      </w:pPr>
+    </w:lvl>
+    <w:lvl w:ilvl="7">
+      <w:start w:val="1"/>
+      <w:numFmt w:val="decimal"/>
+      <w:lvlText w:val="%1.%2.%3.%4.%5.%6.%7.%8."/>
+      <w:lvlJc w:val="left"/>
+      <w:pPr>
+        <w:ind w:left="3744" w:hanging="1224"/>
+      </w:pPr>
+    </w:lvl>
+    <w:lvl w:ilvl="8">
+      <w:start w:val="1"/>
+      <w:numFmt w:val="decimal"/>
+      <w:lvlText w:val="%1.%2.%3.%4.%5.%6.%7.%8.%9."/>
+      <w:lvlJc w:val="left"/>
+      <w:pPr>
+        <w:ind w:left="4320" w:hanging="1440"/>
+      </w:pPr>
+    </w:lvl>
+  </w:abstractNum>
+  <w:abstractNum w:abstractNumId="3" w15:restartNumberingAfterBreak="0">
+    <w:nsid w:val="42091E82"/>
+    <w:multiLevelType w:val="multilevel"/>
+    <w:tmpl w:val="0415001F"/>
+    <w:lvl w:ilvl="0">
+      <w:start w:val="1"/>
+      <w:numFmt w:val="decimal"/>
+      <w:lvlText w:val="%1."/>
+      <w:lvlJc w:val="left"/>
+      <w:pPr>
+        <w:ind w:left="360" w:hanging="360"/>
+      </w:pPr>
+    </w:lvl>
+    <w:lvl w:ilvl="1">
+      <w:start w:val="1"/>
+      <w:numFmt w:val="decimal"/>
+      <w:lvlText w:val="%1.%2."/>
+      <w:lvlJc w:val="left"/>
+      <w:pPr>
+        <w:ind w:left="792" w:hanging="432"/>
+      </w:pPr>
+    </w:lvl>
+    <w:lvl w:ilvl="2">
+      <w:start w:val="1"/>
+      <w:numFmt w:val="decimal"/>
+      <w:lvlText w:val="%1.%2.%3."/>
+      <w:lvlJc w:val="left"/>
+      <w:pPr>
+        <w:ind w:left="1224" w:hanging="504"/>
+      </w:pPr>
+    </w:lvl>
+    <w:lvl w:ilvl="3">
+      <w:start w:val="1"/>
+      <w:numFmt w:val="decimal"/>
+      <w:lvlText w:val="%1.%2.%3.%4."/>
+      <w:lvlJc w:val="left"/>
+      <w:pPr>
+        <w:ind w:left="1728" w:hanging="648"/>
+      </w:pPr>
+    </w:lvl>
+    <w:lvl w:ilvl="4">
+      <w:start w:val="1"/>
+      <w:numFmt w:val="decimal"/>
+      <w:lvlText w:val="%1.%2.%3.%4.%5."/>
+      <w:lvlJc w:val="left"/>
+      <w:pPr>
+        <w:ind w:left="2232" w:hanging="792"/>
+      </w:pPr>
+    </w:lvl>
+    <w:lvl w:ilvl="5">
+      <w:start w:val="1"/>
+      <w:numFmt w:val="decimal"/>
+      <w:lvlText w:val="%1.%2.%3.%4.%5.%6."/>
+      <w:lvlJc w:val="left"/>
+      <w:pPr>
+        <w:ind w:left="2736" w:hanging="936"/>
+      </w:pPr>
+    </w:lvl>
+    <w:lvl w:ilvl="6">
+      <w:start w:val="1"/>
+      <w:numFmt w:val="decimal"/>
+      <w:lvlText w:val="%1.%2.%3.%4.%5.%6.%7."/>
+      <w:lvlJc w:val="left"/>
+      <w:pPr>
+        <w:ind w:left="3240" w:hanging="1080"/>
+      </w:pPr>
+    </w:lvl>
+    <w:lvl w:ilvl="7">
+      <w:start w:val="1"/>
+      <w:numFmt w:val="decimal"/>
+      <w:lvlText w:val="%1.%2.%3.%4.%5.%6.%7.%8."/>
+      <w:lvlJc w:val="left"/>
+      <w:pPr>
+        <w:ind w:left="3744" w:hanging="1224"/>
+      </w:pPr>
+    </w:lvl>
+    <w:lvl w:ilvl="8">
+      <w:start w:val="1"/>
+      <w:numFmt w:val="decimal"/>
+      <w:lvlText w:val="%1.%2.%3.%4.%5.%6.%7.%8.%9."/>
+      <w:lvlJc w:val="left"/>
+      <w:pPr>
+        <w:ind w:left="4320" w:hanging="1440"/>
+      </w:pPr>
+    </w:lvl>
+  </w:abstractNum>
+  <w:abstractNum w:abstractNumId="4" w15:restartNumberingAfterBreak="0">
+    <w:nsid w:val="43BF2D3A"/>
+    <w:multiLevelType w:val="multilevel"/>
+    <w:tmpl w:val="0415001F"/>
+    <w:lvl w:ilvl="0">
+      <w:start w:val="1"/>
+      <w:numFmt w:val="decimal"/>
+      <w:lvlText w:val="%1."/>
+      <w:lvlJc w:val="left"/>
+      <w:pPr>
+        <w:ind w:left="360" w:hanging="360"/>
+      </w:pPr>
+    </w:lvl>
+    <w:lvl w:ilvl="1">
+      <w:start w:val="1"/>
+      <w:numFmt w:val="decimal"/>
+      <w:lvlText w:val="%1.%2."/>
+      <w:lvlJc w:val="left"/>
+      <w:pPr>
+        <w:ind w:left="792" w:hanging="432"/>
+      </w:pPr>
+    </w:lvl>
+    <w:lvl w:ilvl="2">
+      <w:start w:val="1"/>
+      <w:numFmt w:val="decimal"/>
+      <w:lvlText w:val="%1.%2.%3."/>
+      <w:lvlJc w:val="left"/>
+      <w:pPr>
+        <w:ind w:left="1224" w:hanging="504"/>
+      </w:pPr>
+    </w:lvl>
+    <w:lvl w:ilvl="3">
+      <w:start w:val="1"/>
+      <w:numFmt w:val="decimal"/>
+      <w:lvlText w:val="%1.%2.%3.%4."/>
+      <w:lvlJc w:val="left"/>
+      <w:pPr>
+        <w:ind w:left="1728" w:hanging="648"/>
+      </w:pPr>
+    </w:lvl>
+    <w:lvl w:ilvl="4">
+      <w:start w:val="1"/>
+      <w:numFmt w:val="decimal"/>
+      <w:lvlText w:val="%1.%2.%3.%4.%5."/>
+      <w:lvlJc w:val="left"/>
+      <w:pPr>
+        <w:ind w:left="2232" w:hanging="792"/>
+      </w:pPr>
+    </w:lvl>
+    <w:lvl w:ilvl="5">
+      <w:start w:val="1"/>
+      <w:numFmt w:val="decimal"/>
+      <w:lvlText w:val="%1.%2.%3.%4.%5.%6."/>
+      <w:lvlJc w:val="left"/>
+      <w:pPr>
+        <w:ind w:left="2736" w:hanging="936"/>
+      </w:pPr>
+    </w:lvl>
+    <w:lvl w:ilvl="6">
+      <w:start w:val="1"/>
+      <w:numFmt w:val="decimal"/>
+      <w:lvlText w:val="%1.%2.%3.%4.%5.%6.%7."/>
+      <w:lvlJc w:val="left"/>
+      <w:pPr>
+        <w:ind w:left="3240" w:hanging="1080"/>
+      </w:pPr>
+    </w:lvl>
+    <w:lvl w:ilvl="7">
+      <w:start w:val="1"/>
+      <w:numFmt w:val="decimal"/>
+      <w:lvlText w:val="%1.%2.%3.%4.%5.%6.%7.%8."/>
+      <w:lvlJc w:val="left"/>
+      <w:pPr>
+        <w:ind w:left="3744" w:hanging="1224"/>
+      </w:pPr>
+    </w:lvl>
+    <w:lvl w:ilvl="8">
+      <w:start w:val="1"/>
+      <w:numFmt w:val="decimal"/>
+      <w:lvlText w:val="%1.%2.%3.%4.%5.%6.%7.%8.%9."/>
+      <w:lvlJc w:val="left"/>
+      <w:pPr>
+        <w:ind w:left="4320" w:hanging="1440"/>
+      </w:pPr>
+    </w:lvl>
+  </w:abstractNum>
+  <w:abstractNum w:abstractNumId="5" w15:restartNumberingAfterBreak="0">
+    <w:nsid w:val="4D0A44E5"/>
+    <w:multiLevelType w:val="multilevel"/>
+    <w:tmpl w:val="0415001F"/>
+    <w:lvl w:ilvl="0">
+      <w:start w:val="1"/>
+      <w:numFmt w:val="decimal"/>
+      <w:lvlText w:val="%1."/>
+      <w:lvlJc w:val="left"/>
+      <w:pPr>
+        <w:ind w:left="360" w:hanging="360"/>
+      </w:pPr>
+    </w:lvl>
+    <w:lvl w:ilvl="1">
+      <w:start w:val="1"/>
+      <w:numFmt w:val="decimal"/>
+      <w:lvlText w:val="%1.%2."/>
+      <w:lvlJc w:val="left"/>
+      <w:pPr>
+        <w:ind w:left="792" w:hanging="432"/>
+      </w:pPr>
+    </w:lvl>
+    <w:lvl w:ilvl="2">
+      <w:start w:val="1"/>
+      <w:numFmt w:val="decimal"/>
+      <w:lvlText w:val="%1.%2.%3."/>
+      <w:lvlJc w:val="left"/>
+      <w:pPr>
+        <w:ind w:left="1224" w:hanging="504"/>
+      </w:pPr>
+    </w:lvl>
+    <w:lvl w:ilvl="3">
+      <w:start w:val="1"/>
+      <w:numFmt w:val="decimal"/>
+      <w:lvlText w:val="%1.%2.%3.%4."/>
+      <w:lvlJc w:val="left"/>
+      <w:pPr>
+        <w:ind w:left="1728" w:hanging="648"/>
+      </w:pPr>
+    </w:lvl>
+    <w:lvl w:ilvl="4">
+      <w:start w:val="1"/>
+      <w:numFmt w:val="decimal"/>
+      <w:lvlText w:val="%1.%2.%3.%4.%5."/>
+      <w:lvlJc w:val="left"/>
+      <w:pPr>
+        <w:ind w:left="2232" w:hanging="792"/>
+      </w:pPr>
+    </w:lvl>
+    <w:lvl w:ilvl="5">
+      <w:start w:val="1"/>
+      <w:numFmt w:val="decimal"/>
+      <w:lvlText w:val="%1.%2.%3.%4.%5.%6."/>
+      <w:lvlJc w:val="left"/>
+      <w:pPr>
+        <w:ind w:left="2736" w:hanging="936"/>
+      </w:pPr>
+    </w:lvl>
+    <w:lvl w:ilvl="6">
+      <w:start w:val="1"/>
+      <w:numFmt w:val="decimal"/>
+      <w:lvlText w:val="%1.%2.%3.%4.%5.%6.%7."/>
+      <w:lvlJc w:val="left"/>
+      <w:pPr>
+        <w:ind w:left="3240" w:hanging="1080"/>
+      </w:pPr>
+    </w:lvl>
+    <w:lvl w:ilvl="7">
+      <w:start w:val="1"/>
+      <w:numFmt w:val="decimal"/>
+      <w:lvlText w:val="%1.%2.%3.%4.%5.%6.%7.%8."/>
+      <w:lvlJc w:val="left"/>
+      <w:pPr>
+        <w:ind w:left="3744" w:hanging="1224"/>
+      </w:pPr>
+    </w:lvl>
+    <w:lvl w:ilvl="8">
+      <w:start w:val="1"/>
+      <w:numFmt w:val="decimal"/>
+      <w:lvlText w:val="%1.%2.%3.%4.%5.%6.%7.%8.%9."/>
+      <w:lvlJc w:val="left"/>
+      <w:pPr>
+        <w:ind w:left="4320" w:hanging="1440"/>
+      </w:pPr>
+    </w:lvl>
+  </w:abstractNum>
+  <w:abstractNum w:abstractNumId="6" w15:restartNumberingAfterBreak="0">
+    <w:nsid w:val="4E431E4A"/>
+    <w:multiLevelType w:val="multilevel"/>
+    <w:tmpl w:val="0415001F"/>
+    <w:lvl w:ilvl="0">
+      <w:start w:val="1"/>
+      <w:numFmt w:val="decimal"/>
+      <w:lvlText w:val="%1."/>
+      <w:lvlJc w:val="left"/>
+      <w:pPr>
+        <w:ind w:left="360" w:hanging="360"/>
+      </w:pPr>
+    </w:lvl>
+    <w:lvl w:ilvl="1">
+      <w:start w:val="1"/>
+      <w:numFmt w:val="decimal"/>
+      <w:lvlText w:val="%1.%2."/>
+      <w:lvlJc w:val="left"/>
+      <w:pPr>
+        <w:ind w:left="792" w:hanging="432"/>
+      </w:pPr>
+    </w:lvl>
+    <w:lvl w:ilvl="2">
+      <w:start w:val="1"/>
+      <w:numFmt w:val="decimal"/>
+      <w:lvlText w:val="%1.%2.%3."/>
+      <w:lvlJc w:val="left"/>
+      <w:pPr>
+        <w:ind w:left="1224" w:hanging="504"/>
+      </w:pPr>
+    </w:lvl>
+    <w:lvl w:ilvl="3">
+      <w:start w:val="1"/>
+      <w:numFmt w:val="decimal"/>
+      <w:lvlText w:val="%1.%2.%3.%4."/>
+      <w:lvlJc w:val="left"/>
+      <w:pPr>
+        <w:ind w:left="1728" w:hanging="648"/>
+      </w:pPr>
+    </w:lvl>
+    <w:lvl w:ilvl="4">
+      <w:start w:val="1"/>
+      <w:numFmt w:val="decimal"/>
+      <w:lvlText w:val="%1.%2.%3.%4.%5."/>
+      <w:lvlJc w:val="left"/>
+      <w:pPr>
+        <w:ind w:left="2232" w:hanging="792"/>
+      </w:pPr>
+    </w:lvl>
+    <w:lvl w:ilvl="5">
+      <w:start w:val="1"/>
+      <w:numFmt w:val="decimal"/>
+      <w:lvlText w:val="%1.%2.%3.%4.%5.%6."/>
+      <w:lvlJc w:val="left"/>
+      <w:pPr>
+        <w:ind w:left="2736" w:hanging="936"/>
+      </w:pPr>
+    </w:lvl>
+    <w:lvl w:ilvl="6">
+      <w:start w:val="1"/>
+      <w:numFmt w:val="decimal"/>
+      <w:lvlText w:val="%1.%2.%3.%4.%5.%6.%7."/>
+      <w:lvlJc w:val="left"/>
+      <w:pPr>
+        <w:ind w:left="3240" w:hanging="1080"/>
+      </w:pPr>
+    </w:lvl>
+    <w:lvl w:ilvl="7">
+      <w:start w:val="1"/>
+      <w:numFmt w:val="decimal"/>
+      <w:lvlText w:val="%1.%2.%3.%4.%5.%6.%7.%8."/>
+      <w:lvlJc w:val="left"/>
+      <w:pPr>
+        <w:ind w:left="3744" w:hanging="1224"/>
+      </w:pPr>
+    </w:lvl>
+    <w:lvl w:ilvl="8">
+      <w:start w:val="1"/>
+      <w:numFmt w:val="decimal"/>
+      <w:lvlText w:val="%1.%2.%3.%4.%5.%6.%7.%8.%9."/>
+      <w:lvlJc w:val="left"/>
+      <w:pPr>
+        <w:ind w:left="4320" w:hanging="1440"/>
+      </w:pPr>
+    </w:lvl>
+  </w:abstractNum>
+  <w:abstractNum w:abstractNumId="7" w15:restartNumberingAfterBreak="0">
     <w:nsid w:val="57051FD0"/>
     <w:multiLevelType w:val="hybridMultilevel"/>
     <w:tmpl w:val="524813A6"/>
@@ -18572,7 +18666,7 @@
       </w:pPr>
     </w:lvl>
   </w:abstractNum>
-  <w:abstractNum w:abstractNumId="3" w15:restartNumberingAfterBreak="0">
+  <w:abstractNum w:abstractNumId="8" w15:restartNumberingAfterBreak="0">
     <w:nsid w:val="5AFD675B"/>
     <w:multiLevelType w:val="hybridMultilevel"/>
     <w:tmpl w:val="A3522E5E"/>
@@ -18658,7 +18752,7 @@
       </w:pPr>
     </w:lvl>
   </w:abstractNum>
-  <w:abstractNum w:abstractNumId="4" w15:restartNumberingAfterBreak="0">
+  <w:abstractNum w:abstractNumId="9" w15:restartNumberingAfterBreak="0">
     <w:nsid w:val="5EFE0933"/>
     <w:multiLevelType w:val="hybridMultilevel"/>
     <w:tmpl w:val="16C4D042"/>
@@ -18771,7 +18865,179 @@
       </w:rPr>
     </w:lvl>
   </w:abstractNum>
-  <w:abstractNum w:abstractNumId="5" w15:restartNumberingAfterBreak="0">
+  <w:abstractNum w:abstractNumId="10" w15:restartNumberingAfterBreak="0">
+    <w:nsid w:val="73AB431A"/>
+    <w:multiLevelType w:val="multilevel"/>
+    <w:tmpl w:val="0415001F"/>
+    <w:lvl w:ilvl="0">
+      <w:start w:val="1"/>
+      <w:numFmt w:val="decimal"/>
+      <w:lvlText w:val="%1."/>
+      <w:lvlJc w:val="left"/>
+      <w:pPr>
+        <w:ind w:left="360" w:hanging="360"/>
+      </w:pPr>
+    </w:lvl>
+    <w:lvl w:ilvl="1">
+      <w:start w:val="1"/>
+      <w:numFmt w:val="decimal"/>
+      <w:lvlText w:val="%1.%2."/>
+      <w:lvlJc w:val="left"/>
+      <w:pPr>
+        <w:ind w:left="792" w:hanging="432"/>
+      </w:pPr>
+    </w:lvl>
+    <w:lvl w:ilvl="2">
+      <w:start w:val="1"/>
+      <w:numFmt w:val="decimal"/>
+      <w:lvlText w:val="%1.%2.%3."/>
+      <w:lvlJc w:val="left"/>
+      <w:pPr>
+        <w:ind w:left="1224" w:hanging="504"/>
+      </w:pPr>
+    </w:lvl>
+    <w:lvl w:ilvl="3">
+      <w:start w:val="1"/>
+      <w:numFmt w:val="decimal"/>
+      <w:lvlText w:val="%1.%2.%3.%4."/>
+      <w:lvlJc w:val="left"/>
+      <w:pPr>
+        <w:ind w:left="1728" w:hanging="648"/>
+      </w:pPr>
+    </w:lvl>
+    <w:lvl w:ilvl="4">
+      <w:start w:val="1"/>
+      <w:numFmt w:val="decimal"/>
+      <w:lvlText w:val="%1.%2.%3.%4.%5."/>
+      <w:lvlJc w:val="left"/>
+      <w:pPr>
+        <w:ind w:left="2232" w:hanging="792"/>
+      </w:pPr>
+    </w:lvl>
+    <w:lvl w:ilvl="5">
+      <w:start w:val="1"/>
+      <w:numFmt w:val="decimal"/>
+      <w:lvlText w:val="%1.%2.%3.%4.%5.%6."/>
+      <w:lvlJc w:val="left"/>
+      <w:pPr>
+        <w:ind w:left="2736" w:hanging="936"/>
+      </w:pPr>
+    </w:lvl>
+    <w:lvl w:ilvl="6">
+      <w:start w:val="1"/>
+      <w:numFmt w:val="decimal"/>
+      <w:lvlText w:val="%1.%2.%3.%4.%5.%6.%7."/>
+      <w:lvlJc w:val="left"/>
+      <w:pPr>
+        <w:ind w:left="3240" w:hanging="1080"/>
+      </w:pPr>
+    </w:lvl>
+    <w:lvl w:ilvl="7">
+      <w:start w:val="1"/>
+      <w:numFmt w:val="decimal"/>
+      <w:lvlText w:val="%1.%2.%3.%4.%5.%6.%7.%8."/>
+      <w:lvlJc w:val="left"/>
+      <w:pPr>
+        <w:ind w:left="3744" w:hanging="1224"/>
+      </w:pPr>
+    </w:lvl>
+    <w:lvl w:ilvl="8">
+      <w:start w:val="1"/>
+      <w:numFmt w:val="decimal"/>
+      <w:lvlText w:val="%1.%2.%3.%4.%5.%6.%7.%8.%9."/>
+      <w:lvlJc w:val="left"/>
+      <w:pPr>
+        <w:ind w:left="4320" w:hanging="1440"/>
+      </w:pPr>
+    </w:lvl>
+  </w:abstractNum>
+  <w:abstractNum w:abstractNumId="11" w15:restartNumberingAfterBreak="0">
+    <w:nsid w:val="75592644"/>
+    <w:multiLevelType w:val="multilevel"/>
+    <w:tmpl w:val="0415001F"/>
+    <w:lvl w:ilvl="0">
+      <w:start w:val="1"/>
+      <w:numFmt w:val="decimal"/>
+      <w:lvlText w:val="%1."/>
+      <w:lvlJc w:val="left"/>
+      <w:pPr>
+        <w:ind w:left="360" w:hanging="360"/>
+      </w:pPr>
+    </w:lvl>
+    <w:lvl w:ilvl="1">
+      <w:start w:val="1"/>
+      <w:numFmt w:val="decimal"/>
+      <w:lvlText w:val="%1.%2."/>
+      <w:lvlJc w:val="left"/>
+      <w:pPr>
+        <w:ind w:left="792" w:hanging="432"/>
+      </w:pPr>
+    </w:lvl>
+    <w:lvl w:ilvl="2">
+      <w:start w:val="1"/>
+      <w:numFmt w:val="decimal"/>
+      <w:lvlText w:val="%1.%2.%3."/>
+      <w:lvlJc w:val="left"/>
+      <w:pPr>
+        <w:ind w:left="1224" w:hanging="504"/>
+      </w:pPr>
+    </w:lvl>
+    <w:lvl w:ilvl="3">
+      <w:start w:val="1"/>
+      <w:numFmt w:val="decimal"/>
+      <w:lvlText w:val="%1.%2.%3.%4."/>
+      <w:lvlJc w:val="left"/>
+      <w:pPr>
+        <w:ind w:left="1728" w:hanging="648"/>
+      </w:pPr>
+    </w:lvl>
+    <w:lvl w:ilvl="4">
+      <w:start w:val="1"/>
+      <w:numFmt w:val="decimal"/>
+      <w:lvlText w:val="%1.%2.%3.%4.%5."/>
+      <w:lvlJc w:val="left"/>
+      <w:pPr>
+        <w:ind w:left="2232" w:hanging="792"/>
+      </w:pPr>
+    </w:lvl>
+    <w:lvl w:ilvl="5">
+      <w:start w:val="1"/>
+      <w:numFmt w:val="decimal"/>
+      <w:lvlText w:val="%1.%2.%3.%4.%5.%6."/>
+      <w:lvlJc w:val="left"/>
+      <w:pPr>
+        <w:ind w:left="2736" w:hanging="936"/>
+      </w:pPr>
+    </w:lvl>
+    <w:lvl w:ilvl="6">
+      <w:start w:val="1"/>
+      <w:numFmt w:val="decimal"/>
+      <w:lvlText w:val="%1.%2.%3.%4.%5.%6.%7."/>
+      <w:lvlJc w:val="left"/>
+      <w:pPr>
+        <w:ind w:left="3240" w:hanging="1080"/>
+      </w:pPr>
+    </w:lvl>
+    <w:lvl w:ilvl="7">
+      <w:start w:val="1"/>
+      <w:numFmt w:val="decimal"/>
+      <w:lvlText w:val="%1.%2.%3.%4.%5.%6.%7.%8."/>
+      <w:lvlJc w:val="left"/>
+      <w:pPr>
+        <w:ind w:left="3744" w:hanging="1224"/>
+      </w:pPr>
+    </w:lvl>
+    <w:lvl w:ilvl="8">
+      <w:start w:val="1"/>
+      <w:numFmt w:val="decimal"/>
+      <w:lvlText w:val="%1.%2.%3.%4.%5.%6.%7.%8.%9."/>
+      <w:lvlJc w:val="left"/>
+      <w:pPr>
+        <w:ind w:left="4320" w:hanging="1440"/>
+      </w:pPr>
+    </w:lvl>
+  </w:abstractNum>
+  <w:abstractNum w:abstractNumId="12" w15:restartNumberingAfterBreak="0">
     <w:nsid w:val="7A97446F"/>
     <w:multiLevelType w:val="multilevel"/>
     <w:tmpl w:val="0415001F"/>
@@ -18861,25 +19127,46 @@
     <w:abstractNumId w:val="1"/>
   </w:num>
   <w:num w:numId="2">
-    <w:abstractNumId w:val="3"/>
+    <w:abstractNumId w:val="8"/>
   </w:num>
   <w:num w:numId="3">
-    <w:abstractNumId w:val="2"/>
+    <w:abstractNumId w:val="7"/>
   </w:num>
   <w:num w:numId="4">
     <w:abstractNumId w:val="0"/>
   </w:num>
   <w:num w:numId="5">
-    <w:abstractNumId w:val="5"/>
+    <w:abstractNumId w:val="12"/>
   </w:num>
   <w:num w:numId="6">
+    <w:abstractNumId w:val="9"/>
+  </w:num>
+  <w:num w:numId="7">
+    <w:abstractNumId w:val="11"/>
+  </w:num>
+  <w:num w:numId="8">
+    <w:abstractNumId w:val="3"/>
+  </w:num>
+  <w:num w:numId="9">
+    <w:abstractNumId w:val="2"/>
+  </w:num>
+  <w:num w:numId="10">
+    <w:abstractNumId w:val="10"/>
+  </w:num>
+  <w:num w:numId="11">
+    <w:abstractNumId w:val="6"/>
+  </w:num>
+  <w:num w:numId="12">
     <w:abstractNumId w:val="4"/>
+  </w:num>
+  <w:num w:numId="13">
+    <w:abstractNumId w:val="5"/>
   </w:num>
 </w:numbering>
 </file>
 
 <file path=word/styles.xml><?xml version="1.0" encoding="utf-8"?>
-<w:styles xmlns:mc="http://schemas.openxmlformats.org/markup-compatibility/2006" xmlns:r="http://schemas.openxmlformats.org/officeDocument/2006/relationships" xmlns:w="http://schemas.openxmlformats.org/wordprocessingml/2006/main" xmlns:w14="http://schemas.microsoft.com/office/word/2010/wordml" xmlns:w15="http://schemas.microsoft.com/office/word/2012/wordml" xmlns:w16cex="http://schemas.microsoft.com/office/word/2018/wordml/cex" xmlns:w16cid="http://schemas.microsoft.com/office/word/2016/wordml/cid" xmlns:w16="http://schemas.microsoft.com/office/word/2018/wordml" xmlns:w16se="http://schemas.microsoft.com/office/word/2015/wordml/symex" mc:Ignorable="w14 w15 w16se w16cid w16 w16cex">
+<w:styles xmlns:mc="http://schemas.openxmlformats.org/markup-compatibility/2006" xmlns:r="http://schemas.openxmlformats.org/officeDocument/2006/relationships" xmlns:w="http://schemas.openxmlformats.org/wordprocessingml/2006/main" xmlns:w14="http://schemas.microsoft.com/office/word/2010/wordml" xmlns:w15="http://schemas.microsoft.com/office/word/2012/wordml" xmlns:w16se="http://schemas.microsoft.com/office/word/2015/wordml/symex" mc:Ignorable="w14 w15 w16se">
   <w:docDefaults>
     <w:rPrDefault>
       <w:rPr>
@@ -18895,7 +19182,7 @@
       </w:pPr>
     </w:pPrDefault>
   </w:docDefaults>
-  <w:latentStyles w:defLockedState="0" w:defUIPriority="99" w:defSemiHidden="0" w:defUnhideWhenUsed="0" w:defQFormat="0" w:count="376">
+  <w:latentStyles w:defLockedState="0" w:defUIPriority="99" w:defSemiHidden="0" w:defUnhideWhenUsed="0" w:defQFormat="0" w:count="371">
     <w:lsdException w:name="Normal" w:uiPriority="0" w:qFormat="1"/>
     <w:lsdException w:name="heading 1" w:uiPriority="9" w:qFormat="1"/>
     <w:lsdException w:name="heading 2" w:semiHidden="1" w:uiPriority="9" w:unhideWhenUsed="1" w:qFormat="1"/>
@@ -19267,11 +19554,6 @@
     <w:lsdException w:name="List Table 5 Dark Accent 6" w:uiPriority="50"/>
     <w:lsdException w:name="List Table 6 Colorful Accent 6" w:uiPriority="51"/>
     <w:lsdException w:name="List Table 7 Colorful Accent 6" w:uiPriority="52"/>
-    <w:lsdException w:name="Mention" w:semiHidden="1" w:unhideWhenUsed="1"/>
-    <w:lsdException w:name="Smart Hyperlink" w:semiHidden="1" w:unhideWhenUsed="1"/>
-    <w:lsdException w:name="Hashtag" w:semiHidden="1" w:unhideWhenUsed="1"/>
-    <w:lsdException w:name="Unresolved Mention" w:semiHidden="1" w:unhideWhenUsed="1"/>
-    <w:lsdException w:name="Smart Link" w:semiHidden="1" w:unhideWhenUsed="1"/>
   </w:latentStyles>
   <w:style w:type="paragraph" w:default="1" w:styleId="Normalny">
     <w:name w:val="Normal"/>
@@ -19279,6 +19561,49 @@
     <w:rsid w:val="00935EA8"/>
     <w:rPr>
       <w:lang w:val="en-US"/>
+    </w:rPr>
+  </w:style>
+  <w:style w:type="paragraph" w:styleId="Nagwek1">
+    <w:name w:val="heading 1"/>
+    <w:basedOn w:val="Normalny"/>
+    <w:next w:val="Normalny"/>
+    <w:link w:val="Nagwek1Znak"/>
+    <w:uiPriority w:val="9"/>
+    <w:qFormat/>
+    <w:rsid w:val="00B64692"/>
+    <w:pPr>
+      <w:keepNext/>
+      <w:keepLines/>
+      <w:spacing w:before="360" w:after="120"/>
+      <w:outlineLvl w:val="0"/>
+    </w:pPr>
+    <w:rPr>
+      <w:rFonts w:asciiTheme="majorHAnsi" w:eastAsiaTheme="majorEastAsia" w:hAnsiTheme="majorHAnsi" w:cstheme="majorBidi"/>
+      <w:color w:val="2F5496" w:themeColor="accent1" w:themeShade="BF"/>
+      <w:sz w:val="32"/>
+      <w:szCs w:val="32"/>
+    </w:rPr>
+  </w:style>
+  <w:style w:type="paragraph" w:styleId="Nagwek2">
+    <w:name w:val="heading 2"/>
+    <w:basedOn w:val="Normalny"/>
+    <w:next w:val="Normalny"/>
+    <w:link w:val="Nagwek2Znak"/>
+    <w:uiPriority w:val="9"/>
+    <w:unhideWhenUsed/>
+    <w:qFormat/>
+    <w:rsid w:val="004D4AF5"/>
+    <w:pPr>
+      <w:keepNext/>
+      <w:keepLines/>
+      <w:spacing w:before="40" w:after="0"/>
+      <w:outlineLvl w:val="1"/>
+    </w:pPr>
+    <w:rPr>
+      <w:rFonts w:asciiTheme="majorHAnsi" w:eastAsiaTheme="majorEastAsia" w:hAnsiTheme="majorHAnsi" w:cstheme="majorBidi"/>
+      <w:color w:val="2F5496" w:themeColor="accent1" w:themeShade="BF"/>
+      <w:sz w:val="26"/>
+      <w:szCs w:val="26"/>
     </w:rPr>
   </w:style>
   <w:style w:type="character" w:default="1" w:styleId="Domylnaczcionkaakapitu">
@@ -19364,6 +19689,34 @@
       <w:sz w:val="24"/>
       <w:szCs w:val="24"/>
       <w:lang w:val="pl-PL" w:eastAsia="pl-PL"/>
+    </w:rPr>
+  </w:style>
+  <w:style w:type="character" w:customStyle="1" w:styleId="Nagwek1Znak">
+    <w:name w:val="Nagłówek 1 Znak"/>
+    <w:basedOn w:val="Domylnaczcionkaakapitu"/>
+    <w:link w:val="Nagwek1"/>
+    <w:uiPriority w:val="9"/>
+    <w:rsid w:val="00B64692"/>
+    <w:rPr>
+      <w:rFonts w:asciiTheme="majorHAnsi" w:eastAsiaTheme="majorEastAsia" w:hAnsiTheme="majorHAnsi" w:cstheme="majorBidi"/>
+      <w:color w:val="2F5496" w:themeColor="accent1" w:themeShade="BF"/>
+      <w:sz w:val="32"/>
+      <w:szCs w:val="32"/>
+      <w:lang w:val="en-US"/>
+    </w:rPr>
+  </w:style>
+  <w:style w:type="character" w:customStyle="1" w:styleId="Nagwek2Znak">
+    <w:name w:val="Nagłówek 2 Znak"/>
+    <w:basedOn w:val="Domylnaczcionkaakapitu"/>
+    <w:link w:val="Nagwek2"/>
+    <w:uiPriority w:val="9"/>
+    <w:rsid w:val="004D4AF5"/>
+    <w:rPr>
+      <w:rFonts w:asciiTheme="majorHAnsi" w:eastAsiaTheme="majorEastAsia" w:hAnsiTheme="majorHAnsi" w:cstheme="majorBidi"/>
+      <w:color w:val="2F5496" w:themeColor="accent1" w:themeShade="BF"/>
+      <w:sz w:val="26"/>
+      <w:szCs w:val="26"/>
+      <w:lang w:val="en-US"/>
     </w:rPr>
   </w:style>
 </w:styles>
@@ -21763,7 +22116,7 @@
 </file>
 
 <file path=customXml/itemProps1.xml><?xml version="1.0" encoding="utf-8"?>
-<ds:datastoreItem xmlns:ds="http://schemas.openxmlformats.org/officeDocument/2006/customXml" ds:itemID="{BD5B88FE-BB89-4E61-8555-7604DEC602F4}">
+<ds:datastoreItem xmlns:ds="http://schemas.openxmlformats.org/officeDocument/2006/customXml" ds:itemID="{BC57F2DD-80A7-4C4D-9927-026A29067281}">
   <ds:schemaRefs>
     <ds:schemaRef ds:uri="http://schemas.openxmlformats.org/officeDocument/2006/bibliography"/>
   </ds:schemaRefs>

</xml_diff>